<commit_message>
Ajout comparaison perf lgbm random forest
</commit_message>
<xml_diff>
--- a/projet7_note_methodologique.docx
+++ b/projet7_note_methodologique.docx
@@ -176,28 +176,18 @@
         </w:numPr>
         <w:jc w:val="both"/>
       </w:pPr>
-      <w:proofErr w:type="spellStart"/>
       <w:r>
         <w:rPr>
           <w:rFonts w:ascii="Courier New" w:hAnsi="Courier New" w:cs="Courier New"/>
         </w:rPr>
         <w:t>X_fit</w:t>
       </w:r>
-      <w:proofErr w:type="spellEnd"/>
       <w:r>
         <w:rPr>
           <w:rFonts w:ascii="Courier New" w:hAnsi="Courier New" w:cs="Courier New"/>
         </w:rPr>
-        <w:t xml:space="preserve">, </w:t>
-      </w:r>
-      <w:proofErr w:type="spellStart"/>
-      <w:r>
-        <w:rPr>
-          <w:rFonts w:ascii="Courier New" w:hAnsi="Courier New" w:cs="Courier New"/>
-        </w:rPr>
-        <w:t>y_fit</w:t>
-      </w:r>
-      <w:proofErr w:type="spellEnd"/>
+        <w:t>, y_fit</w:t>
+      </w:r>
       <w:r>
         <w:t> : jeu de données servant à la sélection du modèle et des hyperparamètres</w:t>
       </w:r>
@@ -211,83 +201,71 @@
         </w:numPr>
         <w:jc w:val="both"/>
       </w:pPr>
-      <w:proofErr w:type="spellStart"/>
       <w:r>
         <w:rPr>
           <w:rFonts w:ascii="Courier New" w:hAnsi="Courier New" w:cs="Courier New"/>
         </w:rPr>
         <w:t>X_eval</w:t>
       </w:r>
-      <w:proofErr w:type="spellEnd"/>
       <w:r>
         <w:rPr>
           <w:rFonts w:ascii="Courier New" w:hAnsi="Courier New" w:cs="Courier New"/>
         </w:rPr>
-        <w:t xml:space="preserve">, </w:t>
-      </w:r>
-      <w:proofErr w:type="spellStart"/>
+        <w:t>, y_eval</w:t>
+      </w:r>
+      <w:r>
+        <w:t> : jeu de données servant à l’évaluation finale du modèle</w:t>
+      </w:r>
+    </w:p>
+    <w:p>
+      <w:pPr>
+        <w:pStyle w:val="Paragraphedeliste"/>
+        <w:ind w:left="0"/>
+        <w:jc w:val="both"/>
+      </w:pPr>
+    </w:p>
+    <w:p>
+      <w:pPr>
+        <w:pStyle w:val="Paragraphedeliste"/>
+        <w:ind w:left="0"/>
+        <w:jc w:val="both"/>
+      </w:pPr>
+      <w:r>
+        <w:t xml:space="preserve">Les valeurs manquantes résiduelles ont été imputées </w:t>
+      </w:r>
+      <w:r>
+        <w:t>« </w:t>
+      </w:r>
+      <w:r>
+        <w:t>par la moyenne</w:t>
+      </w:r>
+      <w:r>
+        <w:t> »</w:t>
+      </w:r>
+      <w:r>
+        <w:t xml:space="preserve"> </w:t>
+      </w:r>
+      <w:r>
+        <w:t>(</w:t>
+      </w:r>
+      <w:r>
+        <w:t xml:space="preserve">moyennes </w:t>
+      </w:r>
+      <w:r>
+        <w:t>calculé</w:t>
+      </w:r>
+      <w:r>
+        <w:t>es</w:t>
+      </w:r>
+      <w:r>
+        <w:t xml:space="preserve"> sur les données </w:t>
+      </w:r>
       <w:r>
         <w:rPr>
           <w:rFonts w:ascii="Courier New" w:hAnsi="Courier New" w:cs="Courier New"/>
         </w:rPr>
-        <w:t>y_eval</w:t>
-      </w:r>
-      <w:proofErr w:type="spellEnd"/>
-      <w:r>
-        <w:t> : jeu de données servant à l’évaluation finale du modèle</w:t>
-      </w:r>
-    </w:p>
-    <w:p>
-      <w:pPr>
-        <w:pStyle w:val="Paragraphedeliste"/>
-        <w:ind w:left="0"/>
-        <w:jc w:val="both"/>
-      </w:pPr>
-    </w:p>
-    <w:p>
-      <w:pPr>
-        <w:pStyle w:val="Paragraphedeliste"/>
-        <w:ind w:left="0"/>
-        <w:jc w:val="both"/>
-      </w:pPr>
-      <w:r>
-        <w:t xml:space="preserve">Les valeurs manquantes résiduelles ont été imputées </w:t>
-      </w:r>
-      <w:r>
-        <w:t>« </w:t>
-      </w:r>
-      <w:r>
-        <w:t>par la moyenne</w:t>
-      </w:r>
-      <w:r>
-        <w:t> »</w:t>
-      </w:r>
-      <w:r>
-        <w:t xml:space="preserve"> </w:t>
-      </w:r>
-      <w:r>
-        <w:t>(</w:t>
-      </w:r>
-      <w:r>
-        <w:t xml:space="preserve">moyennes </w:t>
-      </w:r>
-      <w:r>
-        <w:t>calculé</w:t>
-      </w:r>
-      <w:r>
-        <w:t>es</w:t>
-      </w:r>
-      <w:r>
-        <w:t xml:space="preserve"> sur les données </w:t>
-      </w:r>
-      <w:proofErr w:type="spellStart"/>
-      <w:r>
-        <w:rPr>
-          <w:rFonts w:ascii="Courier New" w:hAnsi="Courier New" w:cs="Courier New"/>
-        </w:rPr>
         <w:t>X_fit</w:t>
       </w:r>
-      <w:proofErr w:type="spellEnd"/>
       <w:r>
         <w:t>, pour éviter la fuite des données</w:t>
       </w:r>
@@ -323,7 +301,6 @@
       <w:r>
         <w:t>-échantillonnage (</w:t>
       </w:r>
-      <w:proofErr w:type="spellStart"/>
       <w:r>
         <w:rPr>
           <w:i/>
@@ -331,7 +308,6 @@
         </w:rPr>
         <w:t>oversampling</w:t>
       </w:r>
-      <w:proofErr w:type="spellEnd"/>
       <w:r>
         <w:t xml:space="preserve">) de la classe </w:t>
       </w:r>
@@ -367,28 +343,12 @@
       <w:r>
         <w:t>aléatoire échantillon de 5'000 demandes de crédit dans le jeu (</w:t>
       </w:r>
-      <w:proofErr w:type="spellStart"/>
       <w:r>
         <w:rPr>
           <w:rFonts w:ascii="Courier New" w:hAnsi="Courier New" w:cs="Courier New"/>
         </w:rPr>
-        <w:t>X_fit</w:t>
-      </w:r>
-      <w:proofErr w:type="spellEnd"/>
-      <w:r>
-        <w:rPr>
-          <w:rFonts w:ascii="Courier New" w:hAnsi="Courier New" w:cs="Courier New"/>
-        </w:rPr>
-        <w:t xml:space="preserve">, </w:t>
-      </w:r>
-      <w:proofErr w:type="spellStart"/>
-      <w:r>
-        <w:rPr>
-          <w:rFonts w:ascii="Courier New" w:hAnsi="Courier New" w:cs="Courier New"/>
-        </w:rPr>
-        <w:t>y_fit</w:t>
-      </w:r>
-      <w:proofErr w:type="spellEnd"/>
+        <w:t>X_fit, y_fit</w:t>
+      </w:r>
       <w:r>
         <w:t>) pour accélérer l</w:t>
       </w:r>
@@ -461,64 +421,28 @@
       <w:r>
         <w:t xml:space="preserve"> d’optimisation discrète </w:t>
       </w:r>
-      <w:proofErr w:type="spellStart"/>
       <w:r>
         <w:rPr>
           <w:i/>
           <w:iCs/>
         </w:rPr>
-        <w:t>Tree</w:t>
-      </w:r>
-      <w:proofErr w:type="spellEnd"/>
-      <w:r>
-        <w:rPr>
-          <w:i/>
-          <w:iCs/>
-        </w:rPr>
-        <w:t xml:space="preserve"> of </w:t>
-      </w:r>
-      <w:proofErr w:type="spellStart"/>
-      <w:r>
-        <w:rPr>
-          <w:i/>
-          <w:iCs/>
-        </w:rPr>
-        <w:t>Parzen</w:t>
-      </w:r>
-      <w:proofErr w:type="spellEnd"/>
-      <w:r>
-        <w:rPr>
-          <w:i/>
-          <w:iCs/>
-        </w:rPr>
+        <w:t>Tree of Parzen Estimators</w:t>
+      </w:r>
+      <w:r>
         <w:t xml:space="preserve"> </w:t>
       </w:r>
-      <w:proofErr w:type="spellStart"/>
-      <w:r>
-        <w:rPr>
-          <w:i/>
-          <w:iCs/>
-        </w:rPr>
-        <w:t>Estimators</w:t>
-      </w:r>
-      <w:proofErr w:type="spellEnd"/>
-      <w:r>
-        <w:t xml:space="preserve"> </w:t>
-      </w:r>
       <w:r>
         <w:t>(TPE)</w:t>
       </w:r>
       <w:r>
         <w:t xml:space="preserve"> implémentée dans la librairie </w:t>
       </w:r>
-      <w:proofErr w:type="spellStart"/>
       <w:r>
         <w:rPr>
           <w:rFonts w:ascii="Courier New" w:hAnsi="Courier New" w:cs="Courier New"/>
         </w:rPr>
         <w:t>Hyperopt</w:t>
       </w:r>
-      <w:proofErr w:type="spellEnd"/>
       <w:r>
         <w:t>.</w:t>
       </w:r>
@@ -533,13 +457,8 @@
         <w:jc w:val="both"/>
       </w:pPr>
       <w:r>
-        <w:t xml:space="preserve">Enfin nous avons comparé le résultat à une prédiction utilisant </w:t>
-      </w:r>
-      <w:proofErr w:type="spellStart"/>
-      <w:r>
-        <w:t>Lightgbm</w:t>
-      </w:r>
-      <w:proofErr w:type="spellEnd"/>
+        <w:t>Enfin nous avons comparé le résultat à une prédiction utilisant Lightgbm</w:t>
+      </w:r>
       <w:r>
         <w:t>.</w:t>
       </w:r>
@@ -591,21 +510,7 @@
         <w:rPr>
           <w:rFonts w:cstheme="minorHAnsi"/>
         </w:rPr>
-        <w:t xml:space="preserve">Notre </w:t>
-      </w:r>
-      <w:proofErr w:type="spellStart"/>
-      <w:r>
-        <w:rPr>
-          <w:rFonts w:cstheme="minorHAnsi"/>
-        </w:rPr>
-        <w:t>baseline</w:t>
-      </w:r>
-      <w:proofErr w:type="spellEnd"/>
-      <w:r>
-        <w:rPr>
-          <w:rFonts w:cstheme="minorHAnsi"/>
-        </w:rPr>
-        <w:t>. Point 0 sur lequel on va pouvoir comparer les autres modèles.</w:t>
+        <w:t>Notre baseline. Point 0 sur lequel on va pouvoir comparer les autres modèles.</w:t>
       </w:r>
     </w:p>
     <w:p>
@@ -856,21 +761,8 @@
       <w:r>
         <w:t xml:space="preserve"> de l'anglais </w:t>
       </w:r>
-      <w:proofErr w:type="spellStart"/>
-      <w:r>
-        <w:t>random</w:t>
-      </w:r>
-      <w:proofErr w:type="spellEnd"/>
-      <w:r>
-        <w:t xml:space="preserve"> </w:t>
-      </w:r>
-      <w:proofErr w:type="spellStart"/>
-      <w:r>
-        <w:t>forest</w:t>
-      </w:r>
-      <w:proofErr w:type="spellEnd"/>
-      <w:r>
-        <w:t xml:space="preserve"> classifier</w:t>
+      <w:r>
+        <w:t>random forest classifier</w:t>
       </w:r>
       <w:r>
         <w:t>) font partie des techniques d'</w:t>
@@ -994,13 +886,8 @@
         <w:t xml:space="preserve"> ou </w:t>
       </w:r>
       <w:r>
-        <w:t xml:space="preserve">modèle </w:t>
-      </w:r>
-      <w:proofErr w:type="spellStart"/>
-      <w:r>
-        <w:t>logit</w:t>
-      </w:r>
-      <w:proofErr w:type="spellEnd"/>
+        <w:t>modèle logit</w:t>
+      </w:r>
       <w:r>
         <w:t xml:space="preserve"> est un modèle de </w:t>
       </w:r>
@@ -1121,13 +1008,8 @@
           <w:rFonts w:ascii="Courier New" w:hAnsi="Courier New" w:cs="Courier New"/>
         </w:rPr>
       </w:pPr>
-      <w:proofErr w:type="spellStart"/>
-      <w:r>
-        <w:t>LightGBM</w:t>
-      </w:r>
-      <w:proofErr w:type="spellEnd"/>
-      <w:r>
-        <w:t xml:space="preserve"> </w:t>
+      <w:r>
+        <w:t xml:space="preserve">LightGBM </w:t>
       </w:r>
     </w:p>
     <w:p>
@@ -1140,111 +1022,17 @@
         </w:rPr>
       </w:pPr>
       <w:r>
-        <w:t xml:space="preserve">Light Gradient </w:t>
-      </w:r>
-      <w:proofErr w:type="spellStart"/>
-      <w:r>
-        <w:t>Boosting</w:t>
-      </w:r>
-      <w:proofErr w:type="spellEnd"/>
-      <w:r>
-        <w:t xml:space="preserve"> Machine, </w:t>
-      </w:r>
-      <w:r>
-        <w:t xml:space="preserve">libre et </w:t>
-      </w:r>
-      <w:proofErr w:type="spellStart"/>
-      <w:r>
-        <w:t>opensource</w:t>
-      </w:r>
-      <w:proofErr w:type="spellEnd"/>
-      <w:r>
-        <w:t xml:space="preserve">, </w:t>
-      </w:r>
-      <w:proofErr w:type="spellStart"/>
-      <w:r>
-        <w:t>developpé</w:t>
-      </w:r>
-      <w:proofErr w:type="spellEnd"/>
-      <w:r>
-        <w:t xml:space="preserve"> par</w:t>
-      </w:r>
-      <w:r>
-        <w:t xml:space="preserve"> Microsoft. </w:t>
-      </w:r>
-      <w:r>
-        <w:t>Basé sur un arbre de décision</w:t>
-      </w:r>
-      <w:r>
-        <w:t xml:space="preserve"> </w:t>
-      </w:r>
-      <w:proofErr w:type="spellStart"/>
-      <w:r>
-        <w:t>LightGBM</w:t>
-      </w:r>
-      <w:proofErr w:type="spellEnd"/>
-      <w:r>
-        <w:t xml:space="preserve"> adopte deux nouvelles techniques GOSS (Gradient-</w:t>
-      </w:r>
-      <w:proofErr w:type="spellStart"/>
-      <w:r>
-        <w:t>based</w:t>
-      </w:r>
-      <w:proofErr w:type="spellEnd"/>
-      <w:r>
-        <w:t xml:space="preserve"> One-</w:t>
-      </w:r>
-      <w:proofErr w:type="spellStart"/>
-      <w:r>
-        <w:t>Side</w:t>
-      </w:r>
-      <w:proofErr w:type="spellEnd"/>
-      <w:r>
-        <w:t xml:space="preserve"> Sampling) et </w:t>
+        <w:t xml:space="preserve">Light Gradient Boosting Machine, libre et opensource, developpé par Microsoft. </w:t>
+      </w:r>
+      <w:r>
+        <w:t xml:space="preserve">Basé sur un arbre de décision </w:t>
+      </w:r>
+      <w:r>
+        <w:t xml:space="preserve">LightGBM adopte deux nouvelles techniques GOSS (Gradient-based One-Side Sampling) et </w:t>
       </w:r>
       <w:r>
         <w:lastRenderedPageBreak/>
-        <w:t xml:space="preserve">EFB (Exclusive </w:t>
-      </w:r>
-      <w:proofErr w:type="spellStart"/>
-      <w:r>
-        <w:t>Feature</w:t>
-      </w:r>
-      <w:proofErr w:type="spellEnd"/>
-      <w:r>
-        <w:t xml:space="preserve"> </w:t>
-      </w:r>
-      <w:proofErr w:type="spellStart"/>
-      <w:r>
-        <w:t>Bundling</w:t>
-      </w:r>
-      <w:proofErr w:type="spellEnd"/>
-      <w:r>
-        <w:t xml:space="preserve">). Avec GOSS, </w:t>
-      </w:r>
-      <w:proofErr w:type="spellStart"/>
-      <w:r>
-        <w:t>LightGBM</w:t>
-      </w:r>
-      <w:proofErr w:type="spellEnd"/>
-      <w:r>
-        <w:t xml:space="preserve"> peut entraîner chaque arbre avec seulement une petite fraction du jeu de données complet. Avec EFB, </w:t>
-      </w:r>
-      <w:proofErr w:type="spellStart"/>
-      <w:r>
-        <w:t>LightGBM</w:t>
-      </w:r>
-      <w:proofErr w:type="spellEnd"/>
-      <w:r>
-        <w:t xml:space="preserve"> gère beaucoup plus efficacement les fonctionnalités clairsemées de haute dimension. </w:t>
-      </w:r>
-      <w:proofErr w:type="spellStart"/>
-      <w:r>
-        <w:t>LightGBM</w:t>
-      </w:r>
-      <w:proofErr w:type="spellEnd"/>
-      <w:r>
-        <w:t xml:space="preserve"> prend également en charge l</w:t>
+        <w:t>EFB (Exclusive Feature Bundling). Avec GOSS, LightGBM peut entraîner chaque arbre avec seulement une petite fraction du jeu de données complet. Avec EFB, LightGBM gère beaucoup plus efficacement les fonctionnalités clairsemées de haute dimension. LightGBM prend également en charge l</w:t>
       </w:r>
       <w:r>
         <w:t xml:space="preserve">’entrainement </w:t>
@@ -1350,14 +1138,12 @@
       <w:r>
         <w:t xml:space="preserve"> listés ci-dessus sont celles implémentées sous </w:t>
       </w:r>
-      <w:proofErr w:type="spellStart"/>
       <w:r>
         <w:rPr>
           <w:rFonts w:ascii="Courier New" w:hAnsi="Courier New" w:cs="Courier New"/>
         </w:rPr>
         <w:t>scikit-learn</w:t>
       </w:r>
-      <w:proofErr w:type="spellEnd"/>
       <w:r>
         <w:t>.</w:t>
       </w:r>
@@ -1378,14 +1164,12 @@
       <w:r>
         <w:t xml:space="preserve">Certains modèles </w:t>
       </w:r>
-      <w:proofErr w:type="spellStart"/>
       <w:r>
         <w:rPr>
           <w:rFonts w:ascii="Courier New" w:hAnsi="Courier New" w:cs="Courier New"/>
         </w:rPr>
         <w:t>scikit-learn</w:t>
       </w:r>
-      <w:proofErr w:type="spellEnd"/>
       <w:r>
         <w:t xml:space="preserve"> permettent de modifier la fonction de perte en modifiant un paramètre d’entrée.</w:t>
       </w:r>
@@ -1418,55 +1202,7 @@
           <w:rFonts w:ascii="Courier New" w:hAnsi="Courier New" w:cs="Courier New"/>
           <w:lang w:val="en-ZA"/>
         </w:rPr>
-        <w:t xml:space="preserve">'criterion':    </w:t>
-      </w:r>
-      <w:proofErr w:type="spellStart"/>
-      <w:r>
-        <w:rPr>
-          <w:rFonts w:ascii="Courier New" w:hAnsi="Courier New" w:cs="Courier New"/>
-          <w:lang w:val="en-ZA"/>
-        </w:rPr>
-        <w:t>hp.choice</w:t>
-      </w:r>
-      <w:proofErr w:type="spellEnd"/>
-      <w:r>
-        <w:rPr>
-          <w:rFonts w:ascii="Courier New" w:hAnsi="Courier New" w:cs="Courier New"/>
-          <w:lang w:val="en-ZA"/>
-        </w:rPr>
-        <w:t>('</w:t>
-      </w:r>
-      <w:proofErr w:type="spellStart"/>
-      <w:r>
-        <w:rPr>
-          <w:rFonts w:ascii="Courier New" w:hAnsi="Courier New" w:cs="Courier New"/>
-          <w:lang w:val="en-ZA"/>
-        </w:rPr>
-        <w:t>rf_criterion</w:t>
-      </w:r>
-      <w:proofErr w:type="spellEnd"/>
-      <w:r>
-        <w:rPr>
-          <w:rFonts w:ascii="Courier New" w:hAnsi="Courier New" w:cs="Courier New"/>
-          <w:lang w:val="en-ZA"/>
-        </w:rPr>
-        <w:t>', ["</w:t>
-      </w:r>
-      <w:proofErr w:type="spellStart"/>
-      <w:r>
-        <w:rPr>
-          <w:rFonts w:ascii="Courier New" w:hAnsi="Courier New" w:cs="Courier New"/>
-          <w:lang w:val="en-ZA"/>
-        </w:rPr>
-        <w:t>gini</w:t>
-      </w:r>
-      <w:proofErr w:type="spellEnd"/>
-      <w:r>
-        <w:rPr>
-          <w:rFonts w:ascii="Courier New" w:hAnsi="Courier New" w:cs="Courier New"/>
-          <w:lang w:val="en-ZA"/>
-        </w:rPr>
-        <w:t>", "entropy"])</w:t>
+        <w:t>'criterion':    hp.choice('rf_criterion', ["gini", "entropy"])</w:t>
       </w:r>
     </w:p>
     <w:p>
@@ -1595,14 +1331,12 @@
       <w:r>
         <w:t xml:space="preserve"> implémentés sous </w:t>
       </w:r>
-      <w:proofErr w:type="spellStart"/>
       <w:r>
         <w:rPr>
           <w:rFonts w:ascii="Courier New" w:hAnsi="Courier New" w:cs="Courier New"/>
         </w:rPr>
         <w:t>scikit-learn</w:t>
       </w:r>
-      <w:proofErr w:type="spellEnd"/>
       <w:r>
         <w:t>.</w:t>
       </w:r>
@@ -1623,14 +1357,12 @@
       <w:r>
         <w:t xml:space="preserve">Certains modèles </w:t>
       </w:r>
-      <w:proofErr w:type="spellStart"/>
       <w:r>
         <w:rPr>
           <w:rFonts w:ascii="Courier New" w:hAnsi="Courier New" w:cs="Courier New"/>
         </w:rPr>
         <w:t>scikit-learn</w:t>
       </w:r>
-      <w:proofErr w:type="spellEnd"/>
       <w:r>
         <w:t xml:space="preserve"> permettent de modifier l</w:t>
       </w:r>
@@ -1689,128 +1421,27 @@
           <w:szCs w:val="20"/>
           <w:lang w:val="en-ZA"/>
         </w:rPr>
-        <w:t xml:space="preserve">: </w:t>
-      </w:r>
-      <w:proofErr w:type="spellStart"/>
-      <w:r>
+        <w:t>: hp.choice('logit_solver', ['newton-cg', 'lbfgs', 'liblinear']),</w:t>
+      </w:r>
+    </w:p>
+    <w:p>
+      <w:pPr>
+        <w:pStyle w:val="Paragraphedeliste"/>
+        <w:ind w:left="0"/>
         <w:rPr>
           <w:rFonts w:ascii="Courier New" w:hAnsi="Courier New" w:cs="Courier New"/>
           <w:sz w:val="20"/>
           <w:szCs w:val="20"/>
           <w:lang w:val="en-ZA"/>
         </w:rPr>
-        <w:t>hp.choice</w:t>
-      </w:r>
-      <w:proofErr w:type="spellEnd"/>
-      <w:r>
-        <w:rPr>
-          <w:rFonts w:ascii="Courier New" w:hAnsi="Courier New" w:cs="Courier New"/>
-          <w:sz w:val="20"/>
-          <w:szCs w:val="20"/>
-          <w:lang w:val="en-ZA"/>
-        </w:rPr>
-        <w:t>('</w:t>
-      </w:r>
-      <w:proofErr w:type="spellStart"/>
-      <w:r>
-        <w:rPr>
-          <w:rFonts w:ascii="Courier New" w:hAnsi="Courier New" w:cs="Courier New"/>
-          <w:sz w:val="20"/>
-          <w:szCs w:val="20"/>
-          <w:lang w:val="en-ZA"/>
-        </w:rPr>
-        <w:t>logit_solver</w:t>
-      </w:r>
-      <w:proofErr w:type="spellEnd"/>
-      <w:r>
-        <w:rPr>
-          <w:rFonts w:ascii="Courier New" w:hAnsi="Courier New" w:cs="Courier New"/>
-          <w:sz w:val="20"/>
-          <w:szCs w:val="20"/>
-          <w:lang w:val="en-ZA"/>
-        </w:rPr>
-        <w:t>', ['newton-cg', '</w:t>
-      </w:r>
-      <w:proofErr w:type="spellStart"/>
-      <w:r>
-        <w:rPr>
-          <w:rFonts w:ascii="Courier New" w:hAnsi="Courier New" w:cs="Courier New"/>
-          <w:sz w:val="20"/>
-          <w:szCs w:val="20"/>
-          <w:lang w:val="en-ZA"/>
-        </w:rPr>
-        <w:t>lbfgs</w:t>
-      </w:r>
-      <w:proofErr w:type="spellEnd"/>
-      <w:r>
-        <w:rPr>
-          <w:rFonts w:ascii="Courier New" w:hAnsi="Courier New" w:cs="Courier New"/>
-          <w:sz w:val="20"/>
-          <w:szCs w:val="20"/>
-          <w:lang w:val="en-ZA"/>
-        </w:rPr>
-        <w:t>', '</w:t>
-      </w:r>
-      <w:proofErr w:type="spellStart"/>
-      <w:r>
-        <w:rPr>
-          <w:rFonts w:ascii="Courier New" w:hAnsi="Courier New" w:cs="Courier New"/>
-          <w:sz w:val="20"/>
-          <w:szCs w:val="20"/>
-          <w:lang w:val="en-ZA"/>
-        </w:rPr>
-        <w:t>liblinear</w:t>
-      </w:r>
-      <w:proofErr w:type="spellEnd"/>
-      <w:r>
-        <w:rPr>
-          <w:rFonts w:ascii="Courier New" w:hAnsi="Courier New" w:cs="Courier New"/>
-          <w:sz w:val="20"/>
-          <w:szCs w:val="20"/>
-          <w:lang w:val="en-ZA"/>
-        </w:rPr>
-        <w:t>']),</w:t>
-      </w:r>
-    </w:p>
-    <w:p>
-      <w:pPr>
-        <w:pStyle w:val="Paragraphedeliste"/>
-        <w:ind w:left="0"/>
-        <w:rPr>
-          <w:rFonts w:ascii="Courier New" w:hAnsi="Courier New" w:cs="Courier New"/>
-          <w:sz w:val="20"/>
-          <w:szCs w:val="20"/>
-          <w:lang w:val="en-ZA"/>
-        </w:rPr>
-      </w:pPr>
-    </w:p>
-    <w:p>
-      <w:pPr>
-        <w:jc w:val="both"/>
-      </w:pPr>
-      <w:proofErr w:type="spellStart"/>
-      <w:r>
-        <w:t>Lightgbm</w:t>
-      </w:r>
-      <w:proofErr w:type="spellEnd"/>
-      <w:r>
-        <w:t xml:space="preserve"> est optimisé par </w:t>
-      </w:r>
-      <w:proofErr w:type="spellStart"/>
-      <w:r>
-        <w:t>randomsearch</w:t>
-      </w:r>
-      <w:proofErr w:type="spellEnd"/>
-      <w:r>
-        <w:t xml:space="preserve">, préféré à </w:t>
-      </w:r>
-      <w:proofErr w:type="spellStart"/>
-      <w:r>
-        <w:t>gridsearch</w:t>
-      </w:r>
-      <w:proofErr w:type="spellEnd"/>
-      <w:r>
-        <w:t xml:space="preserve"> pour sa plus grande rapidité.</w:t>
+      </w:pPr>
+    </w:p>
+    <w:p>
+      <w:pPr>
+        <w:jc w:val="both"/>
+      </w:pPr>
+      <w:r>
+        <w:t>Lightgbm est optimisé par randomsearch, préféré à gridsearch pour sa plus grande rapidité.</w:t>
       </w:r>
     </w:p>
     <w:p>
@@ -1873,7 +1504,6 @@
       <w:r>
         <w:t xml:space="preserve">Les classes cibles du jeu de données initial sont très déséquilibrées (plus de 90% des crédits sont remboursés sans défaut). Cela rend la métrique </w:t>
       </w:r>
-      <w:proofErr w:type="spellStart"/>
       <w:r>
         <w:rPr>
           <w:i/>
@@ -1881,7 +1511,6 @@
         </w:rPr>
         <w:t>accuracy</w:t>
       </w:r>
-      <w:proofErr w:type="spellEnd"/>
       <w:r>
         <w:t xml:space="preserve"> peu pertinente.</w:t>
       </w:r>
@@ -2010,14 +1639,12 @@
       <w:r>
         <w:t>TPE (</w:t>
       </w:r>
-      <w:proofErr w:type="spellStart"/>
       <w:r>
         <w:rPr>
           <w:rFonts w:ascii="Courier New" w:hAnsi="Courier New" w:cs="Courier New"/>
         </w:rPr>
         <w:t>hyperopt</w:t>
       </w:r>
-      <w:proofErr w:type="spellEnd"/>
       <w:r>
         <w:t>).</w:t>
       </w:r>
@@ -2112,50 +1739,42 @@
       <w:r>
         <w:t>Ce métrique se base sur 4 paramètres </w:t>
       </w:r>
-      <w:proofErr w:type="spellStart"/>
       <w:r>
         <w:rPr>
           <w:rFonts w:ascii="Courier New" w:hAnsi="Courier New" w:cs="Courier New"/>
         </w:rPr>
         <w:t>TP_value</w:t>
       </w:r>
-      <w:proofErr w:type="spellEnd"/>
       <w:r>
         <w:t>,</w:t>
       </w:r>
       <w:r>
         <w:t xml:space="preserve"> </w:t>
       </w:r>
-      <w:proofErr w:type="spellStart"/>
       <w:r>
         <w:rPr>
           <w:rFonts w:ascii="Courier New" w:hAnsi="Courier New" w:cs="Courier New"/>
         </w:rPr>
         <w:t>TN_value</w:t>
       </w:r>
-      <w:proofErr w:type="spellEnd"/>
       <w:r>
         <w:t xml:space="preserve">, </w:t>
       </w:r>
-      <w:proofErr w:type="spellStart"/>
       <w:r>
         <w:rPr>
           <w:rFonts w:ascii="Courier New" w:hAnsi="Courier New" w:cs="Courier New"/>
         </w:rPr>
         <w:t>FN_value</w:t>
       </w:r>
-      <w:proofErr w:type="spellEnd"/>
       <w:r>
         <w:t xml:space="preserve"> et </w:t>
       </w:r>
-      <w:proofErr w:type="spellStart"/>
       <w:r>
         <w:rPr>
           <w:rFonts w:ascii="Courier New" w:hAnsi="Courier New" w:cs="Courier New"/>
         </w:rPr>
         <w:t>FP_value</w:t>
       </w:r>
-      <w:proofErr w:type="spellEnd"/>
       <w:r>
         <w:t xml:space="preserve"> qui sont respectivement les coûts associés aux vrais positifs (TP), vrais négatifs (TN), faux négatifs (FN) et faux positifs (FP).</w:t>
       </w:r>
@@ -2383,7 +2002,13 @@
         <w:t>Pour</w:t>
       </w:r>
       <w:r>
-        <w:t xml:space="preserve"> répondre au besoin d’interprétabilité, nous avons donc </w:t>
+        <w:t xml:space="preserve"> répondre au besoin d’interprétabilité</w:t>
+      </w:r>
+      <w:r>
+        <w:t xml:space="preserve"> et au besoin de rapidité de calcul pour l’API</w:t>
+      </w:r>
+      <w:r>
+        <w:t xml:space="preserve">, nous avons donc </w:t>
       </w:r>
       <w:r>
         <w:t>privilégié</w:t>
@@ -2396,132 +2021,91 @@
           <w:i/>
           <w:iCs/>
         </w:rPr>
-        <w:t>model-</w:t>
-      </w:r>
-      <w:proofErr w:type="spellStart"/>
+        <w:t>model-agnostic</w:t>
+      </w:r>
+      <w:r>
+        <w:t xml:space="preserve">). Nous avons utilisé la </w:t>
+      </w:r>
+      <w:r>
+        <w:lastRenderedPageBreak/>
+        <w:t xml:space="preserve">méthode </w:t>
+      </w:r>
+      <w:r>
+        <w:t xml:space="preserve">du « </w:t>
+      </w:r>
       <w:r>
         <w:rPr>
           <w:i/>
           <w:iCs/>
         </w:rPr>
-        <w:t>agnostic</w:t>
-      </w:r>
-      <w:proofErr w:type="spellEnd"/>
-      <w:r>
-        <w:t xml:space="preserve">). Nous avons utilisé la méthode </w:t>
-      </w:r>
-      <w:r>
-        <w:t xml:space="preserve">du « </w:t>
-      </w:r>
-      <w:proofErr w:type="spellStart"/>
+        <w:t>surrogate model</w:t>
+      </w:r>
+      <w:r>
+        <w:t xml:space="preserve"> » (modèle de substitution) qui consiste à entraîner un modèle interprétable sur les prédictions du modèle à interpréter en forçant le sur-apprentissage. Ce modèle (arbre) est alors interprétable : globalement, avec les « </w:t>
+      </w:r>
       <w:r>
         <w:rPr>
           <w:i/>
           <w:iCs/>
         </w:rPr>
-        <w:t>surrogate</w:t>
-      </w:r>
-      <w:proofErr w:type="spellEnd"/>
-      <w:r>
+        <w:t>features importances</w:t>
+      </w:r>
+      <w:r>
+        <w:t xml:space="preserve"> », et localement en utilisant la librairie </w:t>
+      </w:r>
+      <w:r>
+        <w:rPr>
+          <w:rFonts w:ascii="Courier New" w:hAnsi="Courier New" w:cs="Courier New"/>
+        </w:rPr>
+        <w:t>treeinterpreter</w:t>
+      </w:r>
+      <w:r>
+        <w:t>.</w:t>
+      </w:r>
+    </w:p>
+    <w:p>
+      <w:pPr>
+        <w:pStyle w:val="Paragraphedeliste"/>
+        <w:ind w:left="0"/>
+        <w:jc w:val="both"/>
+      </w:pPr>
+      <w:r>
+        <w:t>Le surrogate model a été testé sur le Random Forest et sur Lightgbm, a été sélectionné Lightgbm car ses performances sont supérieures</w:t>
+      </w:r>
+      <w:r>
+        <w:t xml:space="preserve"> sur le faux non défaut, coefficient de 10 dans la fonction de coût.</w:t>
+      </w:r>
+    </w:p>
+    <w:p>
+      <w:pPr>
+        <w:pStyle w:val="Paragraphedeliste"/>
+        <w:ind w:left="0"/>
+        <w:jc w:val="both"/>
+      </w:pPr>
+    </w:p>
+    <w:p>
+      <w:pPr>
+        <w:pStyle w:val="Paragraphedeliste"/>
+        <w:ind w:left="0"/>
+        <w:jc w:val="both"/>
         <w:rPr>
           <w:i/>
           <w:iCs/>
         </w:rPr>
-        <w:t xml:space="preserve"> model</w:t>
-      </w:r>
-      <w:r>
-        <w:t xml:space="preserve"> » (modèle de </w:t>
-      </w:r>
-      <w:r>
-        <w:lastRenderedPageBreak/>
-        <w:t>substitution) qui consiste à entraîner un modèle interprétable sur les prédictions du modèle à interpréter en forçant le sur-apprentissage. Ce modèle (arbre) est alors interprétable : globalement, avec les « </w:t>
-      </w:r>
-      <w:proofErr w:type="spellStart"/>
-      <w:r>
+      </w:pPr>
+      <w:r>
+        <w:t>LGBM optimisé avec randomizedsearch</w:t>
+      </w:r>
+    </w:p>
+    <w:p>
+      <w:pPr>
+        <w:pStyle w:val="Paragraphedeliste"/>
+        <w:ind w:left="0"/>
+        <w:jc w:val="both"/>
         <w:rPr>
           <w:i/>
           <w:iCs/>
         </w:rPr>
-        <w:t>features</w:t>
-      </w:r>
-      <w:proofErr w:type="spellEnd"/>
-      <w:r>
-        <w:rPr>
-          <w:i/>
-          <w:iCs/>
-        </w:rPr>
-        <w:t xml:space="preserve"> importances</w:t>
-      </w:r>
-      <w:r>
-        <w:t xml:space="preserve"> », et localement en utilisant la librairie </w:t>
-      </w:r>
-      <w:proofErr w:type="spellStart"/>
-      <w:r>
-        <w:rPr>
-          <w:rFonts w:ascii="Courier New" w:hAnsi="Courier New" w:cs="Courier New"/>
-        </w:rPr>
-        <w:t>treeinterpreter</w:t>
-      </w:r>
-      <w:proofErr w:type="spellEnd"/>
-      <w:r>
-        <w:t>.</w:t>
-      </w:r>
-    </w:p>
-    <w:p>
-      <w:pPr>
-        <w:pStyle w:val="Paragraphedeliste"/>
-        <w:ind w:left="0"/>
-        <w:jc w:val="both"/>
-        <w:rPr>
-          <w:i/>
-          <w:iCs/>
-        </w:rPr>
-      </w:pPr>
-      <w:r>
-        <w:t xml:space="preserve">Le </w:t>
-      </w:r>
-      <w:proofErr w:type="spellStart"/>
-      <w:r>
-        <w:t>surrogate</w:t>
-      </w:r>
-      <w:proofErr w:type="spellEnd"/>
-      <w:r>
-        <w:t xml:space="preserve"> model a été testé sur le </w:t>
-      </w:r>
-      <w:proofErr w:type="spellStart"/>
-      <w:r>
-        <w:t>Random</w:t>
-      </w:r>
-      <w:proofErr w:type="spellEnd"/>
-      <w:r>
-        <w:t xml:space="preserve"> Forest et sur </w:t>
-      </w:r>
-      <w:proofErr w:type="spellStart"/>
-      <w:r>
-        <w:t>Lightgbm</w:t>
-      </w:r>
-      <w:proofErr w:type="spellEnd"/>
-      <w:r>
-        <w:t xml:space="preserve">, a été sélectionné </w:t>
-      </w:r>
-      <w:proofErr w:type="spellStart"/>
-      <w:r>
-        <w:t>Lightgbm</w:t>
-      </w:r>
-      <w:proofErr w:type="spellEnd"/>
-      <w:r>
-        <w:t xml:space="preserve"> car ses performances sont supérieures</w:t>
-      </w:r>
-    </w:p>
-    <w:p>
-      <w:pPr>
-        <w:pStyle w:val="Paragraphedeliste"/>
-        <w:ind w:left="0"/>
-        <w:jc w:val="both"/>
-        <w:rPr>
-          <w:i/>
-          <w:iCs/>
-        </w:rPr>
       </w:pPr>
     </w:p>
     <w:p>
@@ -2535,10 +2119,10 @@
           <w:noProof/>
         </w:rPr>
         <w:drawing>
-          <wp:inline distT="0" distB="0" distL="0" distR="0" wp14:anchorId="37BEEB62" wp14:editId="33BCAF7A">
-            <wp:extent cx="5760720" cy="2645410"/>
-            <wp:effectExtent l="0" t="0" r="0" b="2540"/>
-            <wp:docPr id="9" name="Image 9"/>
+          <wp:inline distT="0" distB="0" distL="0" distR="0" wp14:anchorId="6C2F64E0" wp14:editId="55148D84">
+            <wp:extent cx="4205605" cy="2895600"/>
+            <wp:effectExtent l="0" t="0" r="4445" b="0"/>
+            <wp:docPr id="1" name="Image 1"/>
             <wp:cNvGraphicFramePr>
               <a:graphicFrameLocks xmlns:a="http://schemas.openxmlformats.org/drawingml/2006/main" noChangeAspect="1"/>
             </wp:cNvGraphicFramePr>
@@ -2546,17 +2130,11 @@
               <a:graphicData uri="http://schemas.openxmlformats.org/drawingml/2006/picture">
                 <pic:pic xmlns:pic="http://schemas.openxmlformats.org/drawingml/2006/picture">
                   <pic:nvPicPr>
-                    <pic:cNvPr id="9" name="interpretability.png"/>
+                    <pic:cNvPr id="1" name=""/>
                     <pic:cNvPicPr/>
                   </pic:nvPicPr>
                   <pic:blipFill>
-                    <a:blip r:embed="rId26">
-                      <a:extLst>
-                        <a:ext uri="{28A0092B-C50C-407E-A947-70E740481C1C}">
-                          <a14:useLocalDpi xmlns:a14="http://schemas.microsoft.com/office/drawing/2010/main" val="0"/>
-                        </a:ext>
-                      </a:extLst>
-                    </a:blip>
+                    <a:blip r:embed="rId26"/>
                     <a:stretch>
                       <a:fillRect/>
                     </a:stretch>
@@ -2564,7 +2142,7 @@
                   <pic:spPr>
                     <a:xfrm>
                       <a:off x="0" y="0"/>
-                      <a:ext cx="5760720" cy="2645410"/>
+                      <a:ext cx="4248040" cy="2924817"/>
                     </a:xfrm>
                     <a:prstGeom prst="rect">
                       <a:avLst/>
@@ -2581,6 +2159,73 @@
       <w:pPr>
         <w:pStyle w:val="Paragraphedeliste"/>
         <w:ind w:left="0"/>
+        <w:jc w:val="both"/>
+      </w:pPr>
+    </w:p>
+    <w:p>
+      <w:pPr>
+        <w:pStyle w:val="Paragraphedeliste"/>
+        <w:ind w:left="0"/>
+        <w:jc w:val="both"/>
+      </w:pPr>
+      <w:r>
+        <w:t>RF</w:t>
+      </w:r>
+      <w:r>
+        <w:t xml:space="preserve"> optimisé avec gridsearch</w:t>
+      </w:r>
+    </w:p>
+    <w:p>
+      <w:pPr>
+        <w:pStyle w:val="Paragraphedeliste"/>
+        <w:ind w:left="0"/>
+        <w:jc w:val="both"/>
+      </w:pPr>
+      <w:r>
+        <w:rPr>
+          <w:noProof/>
+        </w:rPr>
+        <w:drawing>
+          <wp:inline distT="0" distB="0" distL="0" distR="0" wp14:anchorId="3E01888A" wp14:editId="30F53F42">
+            <wp:extent cx="4465558" cy="3952875"/>
+            <wp:effectExtent l="0" t="0" r="0" b="0"/>
+            <wp:docPr id="2" name="Image 2"/>
+            <wp:cNvGraphicFramePr>
+              <a:graphicFrameLocks xmlns:a="http://schemas.openxmlformats.org/drawingml/2006/main" noChangeAspect="1"/>
+            </wp:cNvGraphicFramePr>
+            <a:graphic xmlns:a="http://schemas.openxmlformats.org/drawingml/2006/main">
+              <a:graphicData uri="http://schemas.openxmlformats.org/drawingml/2006/picture">
+                <pic:pic xmlns:pic="http://schemas.openxmlformats.org/drawingml/2006/picture">
+                  <pic:nvPicPr>
+                    <pic:cNvPr id="1" name=""/>
+                    <pic:cNvPicPr/>
+                  </pic:nvPicPr>
+                  <pic:blipFill>
+                    <a:blip r:embed="rId27"/>
+                    <a:stretch>
+                      <a:fillRect/>
+                    </a:stretch>
+                  </pic:blipFill>
+                  <pic:spPr>
+                    <a:xfrm>
+                      <a:off x="0" y="0"/>
+                      <a:ext cx="4474518" cy="3960807"/>
+                    </a:xfrm>
+                    <a:prstGeom prst="rect">
+                      <a:avLst/>
+                    </a:prstGeom>
+                  </pic:spPr>
+                </pic:pic>
+              </a:graphicData>
+            </a:graphic>
+          </wp:inline>
+        </w:drawing>
+      </w:r>
+    </w:p>
+    <w:p>
+      <w:pPr>
+        <w:pStyle w:val="Paragraphedeliste"/>
+        <w:ind w:left="0"/>
       </w:pPr>
     </w:p>
     <w:p>
@@ -2705,36 +2350,21 @@
         <w:ind w:left="708"/>
         <w:jc w:val="both"/>
       </w:pPr>
-      <w:proofErr w:type="spellStart"/>
-      <w:r>
-        <w:t>Boosting</w:t>
-      </w:r>
-      <w:proofErr w:type="spellEnd"/>
-      <w:r>
-        <w:t> : </w:t>
-      </w:r>
-      <w:proofErr w:type="spellStart"/>
+      <w:r>
+        <w:t>Boosting : </w:t>
+      </w:r>
       <w:r>
         <w:rPr>
           <w:rFonts w:ascii="Courier New" w:hAnsi="Courier New" w:cs="Courier New"/>
         </w:rPr>
         <w:t>XGBoost</w:t>
       </w:r>
-      <w:proofErr w:type="spellEnd"/>
       <w:r>
         <w:rPr>
           <w:rFonts w:ascii="Courier New" w:hAnsi="Courier New" w:cs="Courier New"/>
         </w:rPr>
-        <w:t xml:space="preserve">, </w:t>
-      </w:r>
-      <w:proofErr w:type="spellStart"/>
-      <w:r>
-        <w:rPr>
-          <w:rFonts w:ascii="Courier New" w:hAnsi="Courier New" w:cs="Courier New"/>
-        </w:rPr>
-        <w:t>CatBoost</w:t>
-      </w:r>
-      <w:proofErr w:type="spellEnd"/>
+        <w:t>, CatBoost</w:t>
+      </w:r>
       <w:r>
         <w:t>…</w:t>
       </w:r>
@@ -2753,38 +2383,17 @@
         <w:t>Réseaux neuronaux</w:t>
       </w:r>
       <w:r>
-        <w:t xml:space="preserve"> : </w:t>
-      </w:r>
-      <w:proofErr w:type="spellStart"/>
-      <w:r>
-        <w:t>fully-connected</w:t>
-      </w:r>
-      <w:proofErr w:type="spellEnd"/>
+        <w:t> : fully-connected</w:t>
+      </w:r>
       <w:r>
         <w:t xml:space="preserve"> avec </w:t>
       </w:r>
-      <w:proofErr w:type="spellStart"/>
       <w:r>
         <w:rPr>
           <w:rFonts w:ascii="Courier New" w:hAnsi="Courier New" w:cs="Courier New"/>
         </w:rPr>
-        <w:t>Keras</w:t>
-      </w:r>
-      <w:proofErr w:type="spellEnd"/>
-      <w:r>
-        <w:rPr>
-          <w:rFonts w:ascii="Courier New" w:hAnsi="Courier New" w:cs="Courier New"/>
-        </w:rPr>
-        <w:t>/</w:t>
-      </w:r>
-      <w:proofErr w:type="spellStart"/>
-      <w:r>
-        <w:rPr>
-          <w:rFonts w:ascii="Courier New" w:hAnsi="Courier New" w:cs="Courier New"/>
-        </w:rPr>
-        <w:t>TensorFlow</w:t>
-      </w:r>
-      <w:proofErr w:type="spellEnd"/>
+        <w:t>Keras/TensorFlow</w:t>
+      </w:r>
     </w:p>
     <w:p>
       <w:pPr>
@@ -2867,46 +2476,11 @@
         <w:jc w:val="both"/>
       </w:pPr>
       <w:r>
-        <w:t>La méthode du « </w:t>
-      </w:r>
-      <w:proofErr w:type="spellStart"/>
-      <w:r>
-        <w:t>surrogate</w:t>
-      </w:r>
-      <w:proofErr w:type="spellEnd"/>
-      <w:r>
-        <w:t xml:space="preserve"> model » permet d’interpréter le modèle de substitution, pas réellement le modèle original. Pour les individus faisant partie du jeu de données d’entraînement, cela ne pose pas de soucis, mais cela peut en poser pour les individus qui ne font pas partie du jeu d’entraînement. Le « </w:t>
-      </w:r>
-      <w:proofErr w:type="spellStart"/>
-      <w:r>
-        <w:t>surrogate</w:t>
-      </w:r>
-      <w:proofErr w:type="spellEnd"/>
-      <w:r>
-        <w:t xml:space="preserve"> model » peut alors donner des prévisions différentes du modèle initial. Une solution, coûteuse en temps de calcul, serait d’ajouter la nouvelle prédiction au jeu d’entraînement sur lequel entraîner le </w:t>
-      </w:r>
-      <w:proofErr w:type="spellStart"/>
-      <w:r>
-        <w:rPr>
-          <w:i/>
-          <w:iCs/>
-        </w:rPr>
-        <w:t>surrogate</w:t>
-      </w:r>
-      <w:proofErr w:type="spellEnd"/>
-      <w:r>
-        <w:rPr>
-          <w:i/>
-          <w:iCs/>
-        </w:rPr>
-        <w:t xml:space="preserve"> model</w:t>
-      </w:r>
-      <w:r>
-        <w:t xml:space="preserve">. </w:t>
+        <w:t xml:space="preserve">La méthode du « surrogate model » permet d’interpréter le modèle de substitution, pas réellement le modèle original. Pour les individus faisant partie du jeu de données d’entraînement, cela ne pose pas de soucis, mais cela peut en poser pour les individus qui ne font pas partie du jeu d’entraînement. Le « surrogate model » peut alors donner des prévisions différentes du modèle initial. </w:t>
       </w:r>
     </w:p>
     <w:sectPr>
-      <w:footerReference w:type="default" r:id="rId27"/>
+      <w:footerReference w:type="default" r:id="rId28"/>
       <w:pgSz w:w="11906" w:h="16838"/>
       <w:pgMar w:top="1417" w:right="1417" w:bottom="1417" w:left="1417" w:header="708" w:footer="708" w:gutter="0"/>
       <w:cols w:space="708"/>

</xml_diff>

<commit_message>
Keep only rf and lgbm
</commit_message>
<xml_diff>
--- a/projet7_note_methodologique.docx
+++ b/projet7_note_methodologique.docx
@@ -680,154 +680,10 @@
           <w:ilvl w:val="0"/>
           <w:numId w:val="5"/>
         </w:numPr>
-      </w:pPr>
-      <w:r>
-        <w:t>Arbre de décision</w:t>
-      </w:r>
-    </w:p>
-    <w:p>
-      <w:pPr>
-        <w:pStyle w:val="Paragraphedeliste"/>
-        <w:ind w:left="0"/>
-        <w:jc w:val="both"/>
-      </w:pPr>
-      <w:r>
-        <w:t xml:space="preserve">Un </w:t>
-      </w:r>
-      <w:r>
-        <w:t>arbre de décision</w:t>
-      </w:r>
-      <w:r>
-        <w:t xml:space="preserve"> est un outil d'aide à la </w:t>
-      </w:r>
-      <w:hyperlink r:id="rId9" w:tooltip="Décision" w:history="1">
-        <w:r>
-          <w:t>décision</w:t>
-        </w:r>
-      </w:hyperlink>
-      <w:r>
-        <w:t xml:space="preserve"> représentant un ensemble de choix sous la forme </w:t>
-      </w:r>
-      <w:hyperlink r:id="rId10" w:tooltip="Représentation graphique" w:history="1">
-        <w:r>
-          <w:t>graphique</w:t>
-        </w:r>
-      </w:hyperlink>
-      <w:r>
-        <w:t xml:space="preserve"> d'un </w:t>
-      </w:r>
-      <w:hyperlink r:id="rId11" w:tooltip="Arbre (graphe)" w:history="1">
-        <w:r>
-          <w:t>arbre</w:t>
-        </w:r>
-      </w:hyperlink>
-      <w:r>
-        <w:t xml:space="preserve">. Les différentes décisions possibles sont situées aux extrémités des branches (les « feuilles » de l'arbre), et sont atteintes en fonction de décisions prises à chaque étape. L'arbre de décision est un outil utilisé dans des domaines variés tels que la </w:t>
-      </w:r>
-      <w:hyperlink r:id="rId12" w:tooltip="Sécurité" w:history="1">
-        <w:r>
-          <w:t>sécurité</w:t>
-        </w:r>
-      </w:hyperlink>
-      <w:r>
-        <w:t xml:space="preserve">, la </w:t>
-      </w:r>
-      <w:hyperlink r:id="rId13" w:tooltip="Fouille de données" w:history="1">
-        <w:r>
-          <w:t>fouille de données</w:t>
-        </w:r>
-      </w:hyperlink>
-      <w:r>
-        <w:t xml:space="preserve">, la </w:t>
-      </w:r>
-      <w:hyperlink r:id="rId14" w:tooltip="Médecine" w:history="1">
-        <w:r>
-          <w:t>médecine</w:t>
-        </w:r>
-      </w:hyperlink>
-      <w:r>
-        <w:t>, etc. Il a l'avantage d'être lisible et rapide à exécuter. Il s'agit de plus d'une représentation calculable automatiquement par des algorithmes d'apprentissage supervisé.</w:t>
-      </w:r>
-    </w:p>
-    <w:p>
-      <w:pPr>
-        <w:pStyle w:val="Paragraphedeliste"/>
-        <w:ind w:left="0"/>
-        <w:jc w:val="both"/>
-      </w:pPr>
-      <w:r>
-        <w:rPr>
-          <w:noProof/>
-        </w:rPr>
-        <w:drawing>
-          <wp:inline distT="0" distB="0" distL="0" distR="0" wp14:anchorId="20407178" wp14:editId="29F596AD">
-            <wp:extent cx="5760720" cy="3780790"/>
-            <wp:effectExtent l="0" t="0" r="0" b="0"/>
-            <wp:docPr id="10" name="Image 10"/>
-            <wp:cNvGraphicFramePr>
-              <a:graphicFrameLocks xmlns:a="http://schemas.openxmlformats.org/drawingml/2006/main" noChangeAspect="1"/>
-            </wp:cNvGraphicFramePr>
-            <a:graphic xmlns:a="http://schemas.openxmlformats.org/drawingml/2006/main">
-              <a:graphicData uri="http://schemas.openxmlformats.org/drawingml/2006/picture">
-                <pic:pic xmlns:pic="http://schemas.openxmlformats.org/drawingml/2006/picture">
-                  <pic:nvPicPr>
-                    <pic:cNvPr id="0" name="Picture 1"/>
-                    <pic:cNvPicPr>
-                      <a:picLocks noChangeAspect="1" noChangeArrowheads="1"/>
-                    </pic:cNvPicPr>
-                  </pic:nvPicPr>
-                  <pic:blipFill>
-                    <a:blip r:embed="rId15">
-                      <a:extLst>
-                        <a:ext uri="{28A0092B-C50C-407E-A947-70E740481C1C}">
-                          <a14:useLocalDpi xmlns:a14="http://schemas.microsoft.com/office/drawing/2010/main" val="0"/>
-                        </a:ext>
-                      </a:extLst>
-                    </a:blip>
-                    <a:srcRect/>
-                    <a:stretch>
-                      <a:fillRect/>
-                    </a:stretch>
-                  </pic:blipFill>
-                  <pic:spPr bwMode="auto">
-                    <a:xfrm>
-                      <a:off x="0" y="0"/>
-                      <a:ext cx="5760720" cy="3780790"/>
-                    </a:xfrm>
-                    <a:prstGeom prst="rect">
-                      <a:avLst/>
-                    </a:prstGeom>
-                    <a:noFill/>
-                    <a:ln>
-                      <a:noFill/>
-                    </a:ln>
-                  </pic:spPr>
-                </pic:pic>
-              </a:graphicData>
-            </a:graphic>
-          </wp:inline>
-        </w:drawing>
-      </w:r>
-    </w:p>
-    <w:p>
-      <w:pPr>
-        <w:pStyle w:val="Paragraphedeliste"/>
         <w:rPr>
           <w:rFonts w:ascii="Courier New" w:hAnsi="Courier New" w:cs="Courier New"/>
         </w:rPr>
       </w:pPr>
-    </w:p>
-    <w:p>
-      <w:pPr>
-        <w:pStyle w:val="Paragraphedeliste"/>
-        <w:numPr>
-          <w:ilvl w:val="0"/>
-          <w:numId w:val="5"/>
-        </w:numPr>
-        <w:rPr>
-          <w:rFonts w:ascii="Courier New" w:hAnsi="Courier New" w:cs="Courier New"/>
-        </w:rPr>
-      </w:pPr>
       <w:r>
         <w:t>Forêt aléatoire</w:t>
       </w:r>
@@ -844,11 +700,6 @@
       <w:r>
         <w:t>forêts d'arbres décisionnels</w:t>
       </w:r>
-      <w:hyperlink r:id="rId16" w:anchor="cite_note-1" w:history="1">
-        <w:r>
-          <w:t>1</w:t>
-        </w:r>
-      </w:hyperlink>
       <w:r>
         <w:t xml:space="preserve"> (ou </w:t>
       </w:r>
@@ -877,7 +728,7 @@
       <w:r>
         <w:t>) font partie des techniques d'</w:t>
       </w:r>
-      <w:hyperlink r:id="rId17" w:tooltip="Apprentissage automatique" w:history="1">
+      <w:hyperlink r:id="rId9" w:tooltip="Apprentissage automatique" w:history="1">
         <w:r>
           <w:t>apprentissage automatique</w:t>
         </w:r>
@@ -885,7 +736,7 @@
       <w:r>
         <w:t xml:space="preserve">. Cet algorithme combine les concepts de sous-espaces aléatoires et de </w:t>
       </w:r>
-      <w:hyperlink r:id="rId18" w:tooltip="Bagging" w:history="1">
+      <w:hyperlink r:id="rId10" w:tooltip="Bagging" w:history="1">
         <w:r>
           <w:t>bagging</w:t>
         </w:r>
@@ -904,7 +755,6 @@
         <w:rPr>
           <w:noProof/>
         </w:rPr>
-        <w:lastRenderedPageBreak/>
         <w:drawing>
           <wp:inline distT="0" distB="0" distL="0" distR="0" wp14:anchorId="7F497F9F" wp14:editId="32198F3D">
             <wp:extent cx="5760720" cy="3687445"/>
@@ -923,7 +773,7 @@
                     </pic:cNvPicPr>
                   </pic:nvPicPr>
                   <pic:blipFill>
-                    <a:blip r:embed="rId19">
+                    <a:blip r:embed="rId11">
                       <a:extLst>
                         <a:ext uri="{28A0092B-C50C-407E-A947-70E740481C1C}">
                           <a14:useLocalDpi xmlns:a14="http://schemas.microsoft.com/office/drawing/2010/main" val="0"/>
@@ -965,6 +815,34 @@
     <w:p>
       <w:pPr>
         <w:pStyle w:val="Paragraphedeliste"/>
+        <w:ind w:left="0"/>
+        <w:jc w:val="both"/>
+      </w:pPr>
+    </w:p>
+    <w:p>
+      <w:pPr>
+        <w:pStyle w:val="Paragraphedeliste"/>
+        <w:ind w:left="0"/>
+        <w:jc w:val="both"/>
+      </w:pPr>
+    </w:p>
+    <w:p>
+      <w:pPr>
+        <w:pStyle w:val="Paragraphedeliste"/>
+        <w:ind w:left="0"/>
+        <w:jc w:val="both"/>
+      </w:pPr>
+    </w:p>
+    <w:p>
+      <w:pPr>
+        <w:pStyle w:val="Paragraphedeliste"/>
+        <w:ind w:left="0"/>
+        <w:jc w:val="both"/>
+      </w:pPr>
+    </w:p>
+    <w:p>
+      <w:pPr>
+        <w:pStyle w:val="Paragraphedeliste"/>
         <w:numPr>
           <w:ilvl w:val="0"/>
           <w:numId w:val="5"/>
@@ -973,156 +851,6 @@
           <w:rFonts w:ascii="Courier New" w:hAnsi="Courier New" w:cs="Courier New"/>
         </w:rPr>
       </w:pPr>
-      <w:r>
-        <w:t>Régression logistiqu</w:t>
-      </w:r>
-      <w:r>
-        <w:t xml:space="preserve">e </w:t>
-      </w:r>
-    </w:p>
-    <w:p>
-      <w:pPr>
-        <w:pStyle w:val="Paragraphedeliste"/>
-        <w:ind w:left="0"/>
-        <w:jc w:val="both"/>
-      </w:pPr>
-      <w:r>
-        <w:t xml:space="preserve">La </w:t>
-      </w:r>
-      <w:r>
-        <w:t>régression logistique</w:t>
-      </w:r>
-      <w:r>
-        <w:t xml:space="preserve"> ou </w:t>
-      </w:r>
-      <w:r>
-        <w:t xml:space="preserve">modèle </w:t>
-      </w:r>
-      <w:proofErr w:type="spellStart"/>
-      <w:r>
-        <w:t>logit</w:t>
-      </w:r>
-      <w:proofErr w:type="spellEnd"/>
-      <w:r>
-        <w:t xml:space="preserve"> est un modèle de </w:t>
-      </w:r>
-      <w:hyperlink r:id="rId20" w:tooltip="Régression (statistiques)" w:history="1">
-        <w:r>
-          <w:t>régression</w:t>
-        </w:r>
-      </w:hyperlink>
-      <w:r>
-        <w:t xml:space="preserve"> binomiale. Comme pour tous les modèles de régression binomiale, il s'agit de modéliser au mieux un modèle mathématique simple à des observations réelles nombreuses. En d'autres termes d'associer à un vecteur de variables aléatoires une variable aléatoire. La régression logistique constitue un cas particulier de </w:t>
-      </w:r>
-      <w:hyperlink r:id="rId21" w:tooltip="Modèle linéaire généralisé" w:history="1">
-        <w:r>
-          <w:t>modèle linéaire généralisé</w:t>
-        </w:r>
-      </w:hyperlink>
-      <w:r>
-        <w:t xml:space="preserve">. Elle est largement utilisée en </w:t>
-      </w:r>
-      <w:hyperlink r:id="rId22" w:tooltip="Apprentissage automatique" w:history="1">
-        <w:r>
-          <w:t>apprentissage automatique</w:t>
-        </w:r>
-      </w:hyperlink>
-      <w:r>
-        <w:t>.</w:t>
-      </w:r>
-    </w:p>
-    <w:p>
-      <w:pPr>
-        <w:pStyle w:val="Paragraphedeliste"/>
-        <w:ind w:left="0"/>
-        <w:jc w:val="both"/>
-      </w:pPr>
-    </w:p>
-    <w:p>
-      <w:pPr>
-        <w:pStyle w:val="Paragraphedeliste"/>
-        <w:ind w:left="0"/>
-        <w:jc w:val="both"/>
-      </w:pPr>
-      <w:r>
-        <w:rPr>
-          <w:noProof/>
-        </w:rPr>
-        <w:drawing>
-          <wp:inline distT="0" distB="0" distL="0" distR="0" wp14:anchorId="33055330" wp14:editId="1E5E061C">
-            <wp:extent cx="3273135" cy="2667000"/>
-            <wp:effectExtent l="0" t="0" r="3810" b="0"/>
-            <wp:docPr id="14" name="Image 14" descr="A Short Introduction - Logistic Regression Algorithm ..."/>
-            <wp:cNvGraphicFramePr>
-              <a:graphicFrameLocks xmlns:a="http://schemas.openxmlformats.org/drawingml/2006/main" noChangeAspect="1"/>
-            </wp:cNvGraphicFramePr>
-            <a:graphic xmlns:a="http://schemas.openxmlformats.org/drawingml/2006/main">
-              <a:graphicData uri="http://schemas.openxmlformats.org/drawingml/2006/picture">
-                <pic:pic xmlns:pic="http://schemas.openxmlformats.org/drawingml/2006/picture">
-                  <pic:nvPicPr>
-                    <pic:cNvPr id="0" name="Picture 9" descr="A Short Introduction - Logistic Regression Algorithm ..."/>
-                    <pic:cNvPicPr>
-                      <a:picLocks noChangeAspect="1" noChangeArrowheads="1"/>
-                    </pic:cNvPicPr>
-                  </pic:nvPicPr>
-                  <pic:blipFill>
-                    <a:blip r:embed="rId23">
-                      <a:extLst>
-                        <a:ext uri="{28A0092B-C50C-407E-A947-70E740481C1C}">
-                          <a14:useLocalDpi xmlns:a14="http://schemas.microsoft.com/office/drawing/2010/main" val="0"/>
-                        </a:ext>
-                      </a:extLst>
-                    </a:blip>
-                    <a:srcRect/>
-                    <a:stretch>
-                      <a:fillRect/>
-                    </a:stretch>
-                  </pic:blipFill>
-                  <pic:spPr bwMode="auto">
-                    <a:xfrm>
-                      <a:off x="0" y="0"/>
-                      <a:ext cx="3286826" cy="2678156"/>
-                    </a:xfrm>
-                    <a:prstGeom prst="rect">
-                      <a:avLst/>
-                    </a:prstGeom>
-                    <a:noFill/>
-                    <a:ln>
-                      <a:noFill/>
-                    </a:ln>
-                  </pic:spPr>
-                </pic:pic>
-              </a:graphicData>
-            </a:graphic>
-          </wp:inline>
-        </w:drawing>
-      </w:r>
-    </w:p>
-    <w:p>
-      <w:pPr>
-        <w:pStyle w:val="Paragraphedeliste"/>
-        <w:ind w:left="0"/>
-        <w:jc w:val="both"/>
-      </w:pPr>
-    </w:p>
-    <w:p>
-      <w:pPr>
-        <w:pStyle w:val="Paragraphedeliste"/>
-        <w:ind w:left="0"/>
-        <w:jc w:val="both"/>
-      </w:pPr>
-    </w:p>
-    <w:p>
-      <w:pPr>
-        <w:pStyle w:val="Paragraphedeliste"/>
-        <w:numPr>
-          <w:ilvl w:val="0"/>
-          <w:numId w:val="5"/>
-        </w:numPr>
-        <w:rPr>
-          <w:rFonts w:ascii="Courier New" w:hAnsi="Courier New" w:cs="Courier New"/>
-        </w:rPr>
-      </w:pPr>
       <w:proofErr w:type="spellStart"/>
       <w:r>
         <w:t>LightGBM</w:t>
@@ -1132,6 +860,115 @@
         <w:t xml:space="preserve"> </w:t>
       </w:r>
     </w:p>
+    <w:p>
+      <w:r>
+        <w:t xml:space="preserve">Light Gradient </w:t>
+      </w:r>
+      <w:proofErr w:type="spellStart"/>
+      <w:r>
+        <w:t>Boosting</w:t>
+      </w:r>
+      <w:proofErr w:type="spellEnd"/>
+      <w:r>
+        <w:t xml:space="preserve"> Machine, libre et </w:t>
+      </w:r>
+      <w:proofErr w:type="spellStart"/>
+      <w:r>
+        <w:t>opensource</w:t>
+      </w:r>
+      <w:proofErr w:type="spellEnd"/>
+      <w:r>
+        <w:t xml:space="preserve">, </w:t>
+      </w:r>
+      <w:proofErr w:type="spellStart"/>
+      <w:r>
+        <w:t>developpé</w:t>
+      </w:r>
+      <w:proofErr w:type="spellEnd"/>
+      <w:r>
+        <w:t xml:space="preserve"> par Microsoft. </w:t>
+      </w:r>
+      <w:r>
+        <w:t xml:space="preserve">Basé sur un arbre de décision </w:t>
+      </w:r>
+      <w:proofErr w:type="spellStart"/>
+      <w:r>
+        <w:t>LightGBM</w:t>
+      </w:r>
+      <w:proofErr w:type="spellEnd"/>
+      <w:r>
+        <w:t xml:space="preserve"> adopte deux nouvelles techniques GOSS (Gradient-</w:t>
+      </w:r>
+      <w:proofErr w:type="spellStart"/>
+      <w:r>
+        <w:t>based</w:t>
+      </w:r>
+      <w:proofErr w:type="spellEnd"/>
+      <w:r>
+        <w:t xml:space="preserve"> One-</w:t>
+      </w:r>
+      <w:proofErr w:type="spellStart"/>
+      <w:r>
+        <w:t>Side</w:t>
+      </w:r>
+      <w:proofErr w:type="spellEnd"/>
+      <w:r>
+        <w:t xml:space="preserve"> Sampling) et EFB (Exclusive </w:t>
+      </w:r>
+      <w:proofErr w:type="spellStart"/>
+      <w:r>
+        <w:t>Feature</w:t>
+      </w:r>
+      <w:proofErr w:type="spellEnd"/>
+      <w:r>
+        <w:t xml:space="preserve"> </w:t>
+      </w:r>
+      <w:proofErr w:type="spellStart"/>
+      <w:r>
+        <w:t>Bundling</w:t>
+      </w:r>
+      <w:proofErr w:type="spellEnd"/>
+      <w:r>
+        <w:t xml:space="preserve">). Avec GOSS, </w:t>
+      </w:r>
+      <w:proofErr w:type="spellStart"/>
+      <w:r>
+        <w:t>LightGBM</w:t>
+      </w:r>
+      <w:proofErr w:type="spellEnd"/>
+      <w:r>
+        <w:t xml:space="preserve"> peut entraîner chaque arbre avec seulement une petite fraction du jeu de données complet. Avec EFB, </w:t>
+      </w:r>
+      <w:proofErr w:type="spellStart"/>
+      <w:r>
+        <w:t>LightGBM</w:t>
+      </w:r>
+      <w:proofErr w:type="spellEnd"/>
+      <w:r>
+        <w:t xml:space="preserve"> gère beaucoup plus efficacement les fonctionnalités clairsemées de haute dimension. </w:t>
+      </w:r>
+      <w:proofErr w:type="spellStart"/>
+      <w:r>
+        <w:t>LightGBM</w:t>
+      </w:r>
+      <w:proofErr w:type="spellEnd"/>
+      <w:r>
+        <w:t xml:space="preserve"> prend également en charge l</w:t>
+      </w:r>
+      <w:r>
+        <w:t xml:space="preserve">’entrainement </w:t>
+      </w:r>
+      <w:r>
+        <w:t xml:space="preserve">distribué avec un faible coût </w:t>
+      </w:r>
+      <w:r>
+        <w:t xml:space="preserve">ce qui réduit les besoins </w:t>
+      </w:r>
+      <w:r>
+        <w:t>sur les GPU.</w:t>
+      </w:r>
+    </w:p>
+    <w:p/>
     <w:p>
       <w:pPr>
         <w:rPr>
@@ -1141,116 +978,6 @@
           <w:lang w:eastAsia="fr-FR"/>
         </w:rPr>
       </w:pPr>
-      <w:r>
-        <w:t xml:space="preserve">Light Gradient </w:t>
-      </w:r>
-      <w:proofErr w:type="spellStart"/>
-      <w:r>
-        <w:t>Boosting</w:t>
-      </w:r>
-      <w:proofErr w:type="spellEnd"/>
-      <w:r>
-        <w:t xml:space="preserve"> Machine, libre et </w:t>
-      </w:r>
-      <w:proofErr w:type="spellStart"/>
-      <w:r>
-        <w:t>opensource</w:t>
-      </w:r>
-      <w:proofErr w:type="spellEnd"/>
-      <w:r>
-        <w:t xml:space="preserve">, </w:t>
-      </w:r>
-      <w:proofErr w:type="spellStart"/>
-      <w:r>
-        <w:t>developpé</w:t>
-      </w:r>
-      <w:proofErr w:type="spellEnd"/>
-      <w:r>
-        <w:t xml:space="preserve"> par Microsoft. </w:t>
-      </w:r>
-      <w:r>
-        <w:t xml:space="preserve">Basé sur un arbre de décision </w:t>
-      </w:r>
-      <w:proofErr w:type="spellStart"/>
-      <w:r>
-        <w:t>LightGBM</w:t>
-      </w:r>
-      <w:proofErr w:type="spellEnd"/>
-      <w:r>
-        <w:t xml:space="preserve"> adopte deux nouvelles techniques GOSS (Gradient-</w:t>
-      </w:r>
-      <w:proofErr w:type="spellStart"/>
-      <w:r>
-        <w:t>based</w:t>
-      </w:r>
-      <w:proofErr w:type="spellEnd"/>
-      <w:r>
-        <w:t xml:space="preserve"> One-</w:t>
-      </w:r>
-      <w:proofErr w:type="spellStart"/>
-      <w:r>
-        <w:t>Side</w:t>
-      </w:r>
-      <w:proofErr w:type="spellEnd"/>
-      <w:r>
-        <w:t xml:space="preserve"> Sampling) et </w:t>
-      </w:r>
-      <w:r>
-        <w:lastRenderedPageBreak/>
-        <w:t xml:space="preserve">EFB (Exclusive </w:t>
-      </w:r>
-      <w:proofErr w:type="spellStart"/>
-      <w:r>
-        <w:t>Feature</w:t>
-      </w:r>
-      <w:proofErr w:type="spellEnd"/>
-      <w:r>
-        <w:t xml:space="preserve"> </w:t>
-      </w:r>
-      <w:proofErr w:type="spellStart"/>
-      <w:r>
-        <w:t>Bundling</w:t>
-      </w:r>
-      <w:proofErr w:type="spellEnd"/>
-      <w:r>
-        <w:t xml:space="preserve">). Avec GOSS, </w:t>
-      </w:r>
-      <w:proofErr w:type="spellStart"/>
-      <w:r>
-        <w:t>LightGBM</w:t>
-      </w:r>
-      <w:proofErr w:type="spellEnd"/>
-      <w:r>
-        <w:t xml:space="preserve"> peut entraîner chaque arbre avec seulement une petite fraction du jeu de données complet. Avec EFB, </w:t>
-      </w:r>
-      <w:proofErr w:type="spellStart"/>
-      <w:r>
-        <w:t>LightGBM</w:t>
-      </w:r>
-      <w:proofErr w:type="spellEnd"/>
-      <w:r>
-        <w:t xml:space="preserve"> gère beaucoup plus efficacement les fonctionnalités clairsemées de haute dimension. </w:t>
-      </w:r>
-      <w:proofErr w:type="spellStart"/>
-      <w:r>
-        <w:t>LightGBM</w:t>
-      </w:r>
-      <w:proofErr w:type="spellEnd"/>
-      <w:r>
-        <w:t xml:space="preserve"> prend également en charge l</w:t>
-      </w:r>
-      <w:r>
-        <w:t xml:space="preserve">’entrainement </w:t>
-      </w:r>
-      <w:r>
-        <w:t xml:space="preserve">distribué avec un faible coût </w:t>
-      </w:r>
-      <w:r>
-        <w:t xml:space="preserve">ce qui réduit les besoins </w:t>
-      </w:r>
-      <w:r>
-        <w:t>sur les GPU.</w:t>
-      </w:r>
     </w:p>
     <w:p>
       <w:pPr>
@@ -1288,6 +1015,7 @@
           <w:b/>
           <w:bCs/>
         </w:rPr>
+        <w:lastRenderedPageBreak/>
         <w:t>FONCTION COÛT, ALGORITHME D’OPTIMISATION, MÉTRIQUE D’ÉVALUATION</w:t>
       </w:r>
     </w:p>
@@ -1332,165 +1060,6 @@
         <w:jc w:val="both"/>
       </w:pPr>
       <w:r>
-        <w:t xml:space="preserve">Les fonctions de </w:t>
-      </w:r>
-      <w:r>
-        <w:t xml:space="preserve">pertes utilisées par chacun des </w:t>
-      </w:r>
-      <w:r>
-        <w:t>modèles</w:t>
-      </w:r>
-      <w:r>
-        <w:t xml:space="preserve"> listés ci-dessus sont celles implémentées sous </w:t>
-      </w:r>
-      <w:proofErr w:type="spellStart"/>
-      <w:r>
-        <w:rPr>
-          <w:rFonts w:ascii="Courier New" w:hAnsi="Courier New" w:cs="Courier New"/>
-        </w:rPr>
-        <w:t>scikit-learn</w:t>
-      </w:r>
-      <w:proofErr w:type="spellEnd"/>
-      <w:r>
-        <w:t>.</w:t>
-      </w:r>
-    </w:p>
-    <w:p>
-      <w:pPr>
-        <w:pStyle w:val="Paragraphedeliste"/>
-        <w:ind w:left="0"/>
-        <w:jc w:val="both"/>
-      </w:pPr>
-    </w:p>
-    <w:p>
-      <w:pPr>
-        <w:pStyle w:val="Paragraphedeliste"/>
-        <w:ind w:left="0"/>
-        <w:jc w:val="both"/>
-      </w:pPr>
-      <w:r>
-        <w:t xml:space="preserve">Certains modèles </w:t>
-      </w:r>
-      <w:proofErr w:type="spellStart"/>
-      <w:r>
-        <w:rPr>
-          <w:rFonts w:ascii="Courier New" w:hAnsi="Courier New" w:cs="Courier New"/>
-        </w:rPr>
-        <w:t>scikit-learn</w:t>
-      </w:r>
-      <w:proofErr w:type="spellEnd"/>
-      <w:r>
-        <w:t xml:space="preserve"> permettent de modifier la fonction de perte en modifiant un paramètre d’entrée.</w:t>
-      </w:r>
-      <w:r>
-        <w:t xml:space="preserve"> Lorsque cela était le cas, nous l’avons spécifié comme hyperparamètre dans l’espace de recherche</w:t>
-      </w:r>
-      <w:r>
-        <w:t>, par exemple pour la forêt aléatoire :</w:t>
-      </w:r>
-    </w:p>
-    <w:p>
-      <w:pPr>
-        <w:pStyle w:val="Paragraphedeliste"/>
-        <w:ind w:left="0"/>
-        <w:jc w:val="both"/>
-      </w:pPr>
-    </w:p>
-    <w:p>
-      <w:pPr>
-        <w:pStyle w:val="Paragraphedeliste"/>
-        <w:ind w:left="0"/>
-        <w:jc w:val="both"/>
-        <w:rPr>
-          <w:rFonts w:ascii="Courier New" w:hAnsi="Courier New" w:cs="Courier New"/>
-          <w:lang w:val="en-ZA"/>
-        </w:rPr>
-      </w:pPr>
-      <w:r>
-        <w:rPr>
-          <w:rFonts w:ascii="Courier New" w:hAnsi="Courier New" w:cs="Courier New"/>
-          <w:lang w:val="en-ZA"/>
-        </w:rPr>
-        <w:t xml:space="preserve">'criterion':    </w:t>
-      </w:r>
-      <w:proofErr w:type="spellStart"/>
-      <w:proofErr w:type="gramStart"/>
-      <w:r>
-        <w:rPr>
-          <w:rFonts w:ascii="Courier New" w:hAnsi="Courier New" w:cs="Courier New"/>
-          <w:lang w:val="en-ZA"/>
-        </w:rPr>
-        <w:t>hp.choice</w:t>
-      </w:r>
-      <w:proofErr w:type="spellEnd"/>
-      <w:proofErr w:type="gramEnd"/>
-      <w:r>
-        <w:rPr>
-          <w:rFonts w:ascii="Courier New" w:hAnsi="Courier New" w:cs="Courier New"/>
-          <w:lang w:val="en-ZA"/>
-        </w:rPr>
-        <w:t>('</w:t>
-      </w:r>
-      <w:proofErr w:type="spellStart"/>
-      <w:r>
-        <w:rPr>
-          <w:rFonts w:ascii="Courier New" w:hAnsi="Courier New" w:cs="Courier New"/>
-          <w:lang w:val="en-ZA"/>
-        </w:rPr>
-        <w:t>rf_criterion</w:t>
-      </w:r>
-      <w:proofErr w:type="spellEnd"/>
-      <w:r>
-        <w:rPr>
-          <w:rFonts w:ascii="Courier New" w:hAnsi="Courier New" w:cs="Courier New"/>
-          <w:lang w:val="en-ZA"/>
-        </w:rPr>
-        <w:t>', ["</w:t>
-      </w:r>
-      <w:proofErr w:type="spellStart"/>
-      <w:r>
-        <w:rPr>
-          <w:rFonts w:ascii="Courier New" w:hAnsi="Courier New" w:cs="Courier New"/>
-          <w:lang w:val="en-ZA"/>
-        </w:rPr>
-        <w:t>gini</w:t>
-      </w:r>
-      <w:proofErr w:type="spellEnd"/>
-      <w:r>
-        <w:rPr>
-          <w:rFonts w:ascii="Courier New" w:hAnsi="Courier New" w:cs="Courier New"/>
-          <w:lang w:val="en-ZA"/>
-        </w:rPr>
-        <w:t>", "entropy"])</w:t>
-      </w:r>
-    </w:p>
-    <w:p>
-      <w:pPr>
-        <w:pStyle w:val="Paragraphedeliste"/>
-        <w:ind w:left="0"/>
-        <w:jc w:val="both"/>
-        <w:rPr>
-          <w:lang w:val="en-ZA"/>
-        </w:rPr>
-      </w:pPr>
-    </w:p>
-    <w:p>
-      <w:pPr>
-        <w:pStyle w:val="Paragraphedeliste"/>
-        <w:ind w:left="0"/>
-        <w:jc w:val="both"/>
-        <w:rPr>
-          <w:lang w:val="en-ZA"/>
-        </w:rPr>
-      </w:pPr>
-    </w:p>
-    <w:p>
-      <w:pPr>
-        <w:pStyle w:val="Paragraphedeliste"/>
-        <w:ind w:left="0"/>
-        <w:jc w:val="both"/>
-      </w:pPr>
-      <w:r>
         <w:t>La</w:t>
       </w:r>
       <w:r>
@@ -1509,21 +1078,11 @@
         <w:t xml:space="preserve">validation croisée à 3 plis, </w:t>
       </w:r>
       <w:r>
-        <w:t>à l’aide de la métrique personnalisée décrite ci-dessous.</w:t>
-      </w:r>
-    </w:p>
-    <w:p>
-      <w:pPr>
-        <w:pStyle w:val="Paragraphedeliste"/>
-        <w:ind w:left="0"/>
-        <w:jc w:val="both"/>
-      </w:pPr>
-    </w:p>
-    <w:p>
-      <w:pPr>
-        <w:pStyle w:val="Paragraphedeliste"/>
-        <w:ind w:left="0"/>
-      </w:pPr>
+        <w:t xml:space="preserve">à l’aide </w:t>
+      </w:r>
+      <w:r>
+        <w:t>de l’AUC.</w:t>
+      </w:r>
     </w:p>
     <w:p>
       <w:pPr>
@@ -1579,245 +1138,58 @@
       <w:pPr>
         <w:pStyle w:val="Paragraphedeliste"/>
         <w:ind w:left="0"/>
-        <w:jc w:val="both"/>
-      </w:pPr>
-      <w:r>
-        <w:t xml:space="preserve">Les algorithmes d’optimisation utilisées par chacun des modèles listés ci-dessus sont </w:t>
-      </w:r>
-      <w:r>
-        <w:t>ceux</w:t>
-      </w:r>
-      <w:r>
-        <w:t xml:space="preserve"> implémentés sous </w:t>
-      </w:r>
-      <w:proofErr w:type="spellStart"/>
-      <w:r>
-        <w:rPr>
-          <w:rFonts w:ascii="Courier New" w:hAnsi="Courier New" w:cs="Courier New"/>
-        </w:rPr>
-        <w:t>scikit-learn</w:t>
-      </w:r>
-      <w:proofErr w:type="spellEnd"/>
-      <w:r>
-        <w:t>.</w:t>
-      </w:r>
-    </w:p>
-    <w:p>
-      <w:pPr>
-        <w:pStyle w:val="Paragraphedeliste"/>
-        <w:ind w:left="0"/>
-        <w:jc w:val="both"/>
-      </w:pPr>
-    </w:p>
-    <w:p>
-      <w:pPr>
-        <w:pStyle w:val="Paragraphedeliste"/>
-        <w:ind w:left="0"/>
-        <w:jc w:val="both"/>
-      </w:pPr>
-      <w:r>
-        <w:t xml:space="preserve">Certains modèles </w:t>
-      </w:r>
-      <w:proofErr w:type="spellStart"/>
-      <w:r>
-        <w:rPr>
-          <w:rFonts w:ascii="Courier New" w:hAnsi="Courier New" w:cs="Courier New"/>
-        </w:rPr>
-        <w:t>scikit-learn</w:t>
-      </w:r>
-      <w:proofErr w:type="spellEnd"/>
-      <w:r>
-        <w:t xml:space="preserve"> permettent de modifier l</w:t>
-      </w:r>
-      <w:r>
-        <w:t xml:space="preserve">’algorithme d’optimisation </w:t>
-      </w:r>
-      <w:r>
-        <w:t xml:space="preserve">en modifiant un paramètre d’entrée. Lorsque cela était le cas, nous l’avons spécifié comme hyperparamètre dans l’espace de recherche, par exemple pour </w:t>
-      </w:r>
-      <w:r>
-        <w:t>la régression logistique</w:t>
-      </w:r>
-      <w:r>
-        <w:t> :</w:t>
-      </w:r>
-    </w:p>
-    <w:p>
-      <w:pPr>
-        <w:pStyle w:val="Paragraphedeliste"/>
-        <w:ind w:left="0"/>
-      </w:pPr>
-    </w:p>
-    <w:p>
-      <w:pPr>
-        <w:pStyle w:val="Paragraphedeliste"/>
-        <w:ind w:left="0"/>
         <w:rPr>
           <w:rFonts w:ascii="Courier New" w:hAnsi="Courier New" w:cs="Courier New"/>
           <w:sz w:val="20"/>
           <w:szCs w:val="20"/>
-          <w:lang w:val="en-ZA"/>
-        </w:rPr>
-      </w:pPr>
+        </w:rPr>
+      </w:pPr>
+      <w:proofErr w:type="spellStart"/>
       <w:r>
         <w:rPr>
           <w:rFonts w:ascii="Courier New" w:hAnsi="Courier New" w:cs="Courier New"/>
           <w:sz w:val="20"/>
           <w:szCs w:val="20"/>
-          <w:lang w:val="en-ZA"/>
-        </w:rPr>
-        <w:t>'solver</w:t>
-      </w:r>
-      <w:proofErr w:type="gramStart"/>
+        </w:rPr>
+        <w:t>RandomizedSearchCV</w:t>
+      </w:r>
+      <w:proofErr w:type="spellEnd"/>
       <w:r>
         <w:rPr>
           <w:rFonts w:ascii="Courier New" w:hAnsi="Courier New" w:cs="Courier New"/>
           <w:sz w:val="20"/>
           <w:szCs w:val="20"/>
-          <w:lang w:val="en-ZA"/>
-        </w:rPr>
-        <w:t>'</w:t>
+        </w:rPr>
+        <w:t xml:space="preserve"> de</w:t>
       </w:r>
       <w:r>
         <w:rPr>
           <w:rFonts w:ascii="Courier New" w:hAnsi="Courier New" w:cs="Courier New"/>
           <w:sz w:val="20"/>
           <w:szCs w:val="20"/>
-          <w:lang w:val="en-ZA"/>
         </w:rPr>
         <w:t xml:space="preserve"> </w:t>
       </w:r>
+      <w:proofErr w:type="spellStart"/>
       <w:r>
         <w:rPr>
           <w:rFonts w:ascii="Courier New" w:hAnsi="Courier New" w:cs="Courier New"/>
           <w:sz w:val="20"/>
           <w:szCs w:val="20"/>
-          <w:lang w:val="en-ZA"/>
-        </w:rPr>
-        <w:t>:</w:t>
-      </w:r>
-      <w:proofErr w:type="gramEnd"/>
+        </w:rPr>
+        <w:t>sklearn</w:t>
+      </w:r>
+      <w:proofErr w:type="spellEnd"/>
       <w:r>
         <w:rPr>
           <w:rFonts w:ascii="Courier New" w:hAnsi="Courier New" w:cs="Courier New"/>
           <w:sz w:val="20"/>
           <w:szCs w:val="20"/>
-          <w:lang w:val="en-ZA"/>
         </w:rPr>
         <w:t xml:space="preserve"> </w:t>
       </w:r>
-      <w:proofErr w:type="spellStart"/>
-      <w:r>
-        <w:rPr>
-          <w:rFonts w:ascii="Courier New" w:hAnsi="Courier New" w:cs="Courier New"/>
-          <w:sz w:val="20"/>
-          <w:szCs w:val="20"/>
-          <w:lang w:val="en-ZA"/>
-        </w:rPr>
-        <w:t>hp.choice</w:t>
-      </w:r>
-      <w:proofErr w:type="spellEnd"/>
-      <w:r>
-        <w:rPr>
-          <w:rFonts w:ascii="Courier New" w:hAnsi="Courier New" w:cs="Courier New"/>
-          <w:sz w:val="20"/>
-          <w:szCs w:val="20"/>
-          <w:lang w:val="en-ZA"/>
-        </w:rPr>
-        <w:t>('</w:t>
-      </w:r>
-      <w:proofErr w:type="spellStart"/>
-      <w:r>
-        <w:rPr>
-          <w:rFonts w:ascii="Courier New" w:hAnsi="Courier New" w:cs="Courier New"/>
-          <w:sz w:val="20"/>
-          <w:szCs w:val="20"/>
-          <w:lang w:val="en-ZA"/>
-        </w:rPr>
-        <w:t>logit_solver</w:t>
-      </w:r>
-      <w:proofErr w:type="spellEnd"/>
-      <w:r>
-        <w:rPr>
-          <w:rFonts w:ascii="Courier New" w:hAnsi="Courier New" w:cs="Courier New"/>
-          <w:sz w:val="20"/>
-          <w:szCs w:val="20"/>
-          <w:lang w:val="en-ZA"/>
-        </w:rPr>
-        <w:t>', ['newton-cg', '</w:t>
-      </w:r>
-      <w:proofErr w:type="spellStart"/>
-      <w:r>
-        <w:rPr>
-          <w:rFonts w:ascii="Courier New" w:hAnsi="Courier New" w:cs="Courier New"/>
-          <w:sz w:val="20"/>
-          <w:szCs w:val="20"/>
-          <w:lang w:val="en-ZA"/>
-        </w:rPr>
-        <w:t>lbfgs</w:t>
-      </w:r>
-      <w:proofErr w:type="spellEnd"/>
-      <w:r>
-        <w:rPr>
-          <w:rFonts w:ascii="Courier New" w:hAnsi="Courier New" w:cs="Courier New"/>
-          <w:sz w:val="20"/>
-          <w:szCs w:val="20"/>
-          <w:lang w:val="en-ZA"/>
-        </w:rPr>
-        <w:t>', '</w:t>
-      </w:r>
-      <w:proofErr w:type="spellStart"/>
-      <w:r>
-        <w:rPr>
-          <w:rFonts w:ascii="Courier New" w:hAnsi="Courier New" w:cs="Courier New"/>
-          <w:sz w:val="20"/>
-          <w:szCs w:val="20"/>
-          <w:lang w:val="en-ZA"/>
-        </w:rPr>
-        <w:t>liblinear</w:t>
-      </w:r>
-      <w:proofErr w:type="spellEnd"/>
-      <w:r>
-        <w:rPr>
-          <w:rFonts w:ascii="Courier New" w:hAnsi="Courier New" w:cs="Courier New"/>
-          <w:sz w:val="20"/>
-          <w:szCs w:val="20"/>
-          <w:lang w:val="en-ZA"/>
-        </w:rPr>
-        <w:t>']),</w:t>
-      </w:r>
-    </w:p>
-    <w:p>
-      <w:pPr>
-        <w:pStyle w:val="Paragraphedeliste"/>
-        <w:ind w:left="0"/>
-        <w:rPr>
-          <w:rFonts w:ascii="Courier New" w:hAnsi="Courier New" w:cs="Courier New"/>
-          <w:sz w:val="20"/>
-          <w:szCs w:val="20"/>
-          <w:lang w:val="en-ZA"/>
-        </w:rPr>
-      </w:pPr>
-    </w:p>
-    <w:p>
-      <w:pPr>
-        <w:jc w:val="both"/>
-      </w:pPr>
-      <w:proofErr w:type="spellStart"/>
-      <w:r>
-        <w:t>Lightgbm</w:t>
-      </w:r>
-      <w:proofErr w:type="spellEnd"/>
-      <w:r>
-        <w:t xml:space="preserve"> est optimisé par </w:t>
-      </w:r>
-      <w:proofErr w:type="spellStart"/>
-      <w:r>
-        <w:t>randomsearch</w:t>
-      </w:r>
-      <w:proofErr w:type="spellEnd"/>
-      <w:r>
-        <w:t xml:space="preserve">, préféré à </w:t>
+      <w:r>
+        <w:t xml:space="preserve">préféré à </w:t>
       </w:r>
       <w:proofErr w:type="spellStart"/>
       <w:r>
@@ -1876,7 +1248,43 @@
     <w:p>
       <w:pPr>
         <w:pStyle w:val="Paragraphedeliste"/>
-        <w:ind w:left="0"/>
+        <w:ind w:left="360"/>
+        <w:rPr>
+          <w:b/>
+          <w:bCs/>
+          <w:u w:val="single"/>
+        </w:rPr>
+      </w:pPr>
+    </w:p>
+    <w:p>
+      <w:pPr>
+        <w:pStyle w:val="Paragraphedeliste"/>
+        <w:ind w:left="0"/>
+      </w:pPr>
+      <w:r>
+        <w:t>Première phase d’évaluation pour comparer les algorithmes en utilisan</w:t>
+      </w:r>
+      <w:r>
+        <w:t xml:space="preserve">t </w:t>
+      </w:r>
+      <w:r>
+        <w:t xml:space="preserve">AUC, puis on choisit le meilleur algorithme et on </w:t>
+      </w:r>
+      <w:r>
+        <w:t>l’</w:t>
+      </w:r>
+      <w:r>
+        <w:t xml:space="preserve">évalue avec </w:t>
+      </w:r>
+      <w:r>
+        <w:t>la fonction métier.</w:t>
+      </w:r>
+    </w:p>
+    <w:p>
+      <w:pPr>
+        <w:pStyle w:val="Paragraphedeliste"/>
+        <w:ind w:left="0"/>
+        <w:jc w:val="both"/>
       </w:pPr>
     </w:p>
     <w:p>
@@ -1915,7 +1323,6 @@
         <w:jc w:val="both"/>
       </w:pPr>
       <w:r>
-        <w:lastRenderedPageBreak/>
         <w:t xml:space="preserve">De plus, on peut supposer que </w:t>
       </w:r>
       <w:r>
@@ -2084,7 +1491,7 @@
                     </pic:cNvPicPr>
                   </pic:nvPicPr>
                   <pic:blipFill>
-                    <a:blip r:embed="rId24">
+                    <a:blip r:embed="rId12">
                       <a:extLst>
                         <a:ext uri="{28A0092B-C50C-407E-A947-70E740481C1C}">
                           <a14:useLocalDpi xmlns:a14="http://schemas.microsoft.com/office/drawing/2010/main" val="0"/>
@@ -2213,6 +1620,7 @@
         <w:rPr>
           <w:noProof/>
         </w:rPr>
+        <w:lastRenderedPageBreak/>
         <w:drawing>
           <wp:inline distT="0" distB="0" distL="0" distR="0" wp14:anchorId="13E0474B" wp14:editId="29429594">
             <wp:extent cx="5760720" cy="786765"/>
@@ -2229,7 +1637,7 @@
                     <pic:cNvPicPr/>
                   </pic:nvPicPr>
                   <pic:blipFill>
-                    <a:blip r:embed="rId25"/>
+                    <a:blip r:embed="rId13"/>
                     <a:stretch>
                       <a:fillRect/>
                     </a:stretch>
@@ -2261,76 +1669,6 @@
       <w:pPr>
         <w:pStyle w:val="Paragraphedeliste"/>
         <w:ind w:left="0"/>
-        <w:jc w:val="both"/>
-      </w:pPr>
-      <w:r>
-        <w:t>La valeur de la perte ou de gain pour l’entreprise est fonction du seuil de probabilité de défaut à partir duquel l’entreprise refusera le prêt. C’est donc un hyperparamètre qui est également à optimiser</w:t>
-      </w:r>
-      <w:r>
-        <w:t>, dans une optique d’aide à la décision</w:t>
-      </w:r>
-      <w:r>
-        <w:t>, et c’est pourquoi le score du modèle correspond à un maximum lorsque le seuil varie entre 0 et 100%.</w:t>
-      </w:r>
-    </w:p>
-    <w:p>
-      <w:pPr>
-        <w:pStyle w:val="Paragraphedeliste"/>
-        <w:ind w:left="0"/>
-        <w:jc w:val="both"/>
-      </w:pPr>
-    </w:p>
-    <w:p>
-      <w:pPr>
-        <w:pStyle w:val="Paragraphedeliste"/>
-        <w:ind w:left="0"/>
-        <w:jc w:val="both"/>
-      </w:pPr>
-      <w:r>
-        <w:t xml:space="preserve">Enfin, </w:t>
-      </w:r>
-      <w:proofErr w:type="gramStart"/>
-      <w:r>
-        <w:t>ce</w:t>
-      </w:r>
-      <w:r>
-        <w:t xml:space="preserve"> métrique</w:t>
-      </w:r>
-      <w:proofErr w:type="gramEnd"/>
-      <w:r>
-        <w:t xml:space="preserve"> a été normalisée afin que :</w:t>
-      </w:r>
-    </w:p>
-    <w:p>
-      <w:pPr>
-        <w:pStyle w:val="Paragraphedeliste"/>
-        <w:numPr>
-          <w:ilvl w:val="0"/>
-          <w:numId w:val="5"/>
-        </w:numPr>
-        <w:jc w:val="both"/>
-      </w:pPr>
-      <w:r>
-        <w:t xml:space="preserve"> 0 : représente le score obtenu par un modèle naïf (prédiction systématique de la classe majoritaire N : pas de défaut de paiement).</w:t>
-      </w:r>
-    </w:p>
-    <w:p>
-      <w:pPr>
-        <w:pStyle w:val="Paragraphedeliste"/>
-        <w:numPr>
-          <w:ilvl w:val="0"/>
-          <w:numId w:val="5"/>
-        </w:numPr>
-        <w:jc w:val="both"/>
-      </w:pPr>
-      <w:r>
-        <w:t>1 : représente le score maximal, obtenu lorsque toutes les prédictions sont correctes.</w:t>
-      </w:r>
-    </w:p>
-    <w:p>
-      <w:pPr>
-        <w:pStyle w:val="Paragraphedeliste"/>
-        <w:ind w:left="0"/>
       </w:pPr>
     </w:p>
     <w:p>
@@ -2364,37 +1702,6 @@
       <w:pPr>
         <w:pStyle w:val="Paragraphedeliste"/>
         <w:ind w:left="0"/>
-      </w:pPr>
-    </w:p>
-    <w:p>
-      <w:pPr>
-        <w:pStyle w:val="Paragraphedeliste"/>
-        <w:ind w:left="0"/>
-        <w:jc w:val="both"/>
-      </w:pPr>
-      <w:r>
-        <w:t xml:space="preserve">Le modèle </w:t>
-      </w:r>
-      <w:r>
-        <w:t>étant</w:t>
-      </w:r>
-      <w:r>
-        <w:t xml:space="preserve"> sélectionné sur la seule base de ses performances, il n’est pa</w:t>
-      </w:r>
-      <w:r>
-        <w:t xml:space="preserve">s certain </w:t>
-      </w:r>
-      <w:r>
-        <w:t>qu’il s’agisse d’un modèle in</w:t>
-      </w:r>
-      <w:r>
-        <w:t>terprétable.</w:t>
-      </w:r>
-    </w:p>
-    <w:p>
-      <w:pPr>
-        <w:pStyle w:val="Paragraphedeliste"/>
-        <w:ind w:left="0"/>
         <w:jc w:val="both"/>
       </w:pPr>
     </w:p>
@@ -2420,33 +1727,41 @@
         <w:t>privilégié</w:t>
       </w:r>
       <w:r>
-        <w:t xml:space="preserve"> des méthodes « indépendantes du modèle » (</w:t>
-      </w:r>
+        <w:t xml:space="preserve"> </w:t>
+      </w:r>
+      <w:r>
+        <w:t xml:space="preserve">la </w:t>
+      </w:r>
+      <w:r>
+        <w:t xml:space="preserve">méthode </w:t>
+      </w:r>
+      <w:r>
+        <w:t xml:space="preserve">du « </w:t>
+      </w:r>
+      <w:proofErr w:type="spellStart"/>
       <w:r>
         <w:rPr>
           <w:i/>
           <w:iCs/>
         </w:rPr>
-        <w:t>model-</w:t>
-      </w:r>
-      <w:proofErr w:type="spellStart"/>
+        <w:t>surrogate</w:t>
+      </w:r>
+      <w:proofErr w:type="spellEnd"/>
       <w:r>
         <w:rPr>
           <w:i/>
           <w:iCs/>
         </w:rPr>
-        <w:t>agnostic</w:t>
-      </w:r>
-      <w:proofErr w:type="spellEnd"/>
-      <w:r>
-        <w:t xml:space="preserve">). Nous avons utilisé la </w:t>
-      </w:r>
-      <w:r>
-        <w:lastRenderedPageBreak/>
-        <w:t xml:space="preserve">méthode </w:t>
-      </w:r>
-      <w:r>
-        <w:t xml:space="preserve">du « </w:t>
+        <w:t xml:space="preserve"> model</w:t>
+      </w:r>
+      <w:r>
+        <w:t xml:space="preserve"> » (modèle de substitution) qui consiste à entraîner un modèle interprétable sur les prédictions du modèle à interpréter en forçant le sur-apprentissage. Ce modèle (arbre</w:t>
+      </w:r>
+      <w:r>
+        <w:t xml:space="preserve"> de décision</w:t>
+      </w:r>
+      <w:r>
+        <w:t>) est alors interprétable : globalement, avec les « </w:t>
       </w:r>
       <w:proofErr w:type="spellStart"/>
       <w:r>
@@ -2454,7 +1769,7 @@
           <w:i/>
           <w:iCs/>
         </w:rPr>
-        <w:t>surrogate</w:t>
+        <w:t>features</w:t>
       </w:r>
       <w:proofErr w:type="spellEnd"/>
       <w:r>
@@ -2462,25 +1777,6 @@
           <w:i/>
           <w:iCs/>
         </w:rPr>
-        <w:t xml:space="preserve"> model</w:t>
-      </w:r>
-      <w:r>
-        <w:t xml:space="preserve"> » (modèle de substitution) qui consiste à entraîner un modèle interprétable sur les prédictions du modèle à interpréter en forçant le sur-apprentissage. Ce modèle (arbre) est alors interprétable : globalement, avec les « </w:t>
-      </w:r>
-      <w:proofErr w:type="spellStart"/>
-      <w:r>
-        <w:rPr>
-          <w:i/>
-          <w:iCs/>
-        </w:rPr>
-        <w:t>features</w:t>
-      </w:r>
-      <w:proofErr w:type="spellEnd"/>
-      <w:r>
-        <w:rPr>
-          <w:i/>
-          <w:iCs/>
-        </w:rPr>
         <w:t xml:space="preserve"> importances</w:t>
       </w:r>
       <w:r>
@@ -2504,235 +1800,53 @@
         <w:ind w:left="0"/>
         <w:jc w:val="both"/>
       </w:pPr>
-      <w:r>
-        <w:t xml:space="preserve">Le </w:t>
-      </w:r>
-      <w:proofErr w:type="spellStart"/>
-      <w:r>
-        <w:t>surrogate</w:t>
-      </w:r>
-      <w:proofErr w:type="spellEnd"/>
-      <w:r>
-        <w:t xml:space="preserve"> model a été testé sur le </w:t>
-      </w:r>
-      <w:proofErr w:type="spellStart"/>
-      <w:r>
-        <w:t>Random</w:t>
-      </w:r>
-      <w:proofErr w:type="spellEnd"/>
-      <w:r>
-        <w:t xml:space="preserve"> Forest et sur </w:t>
-      </w:r>
       <w:proofErr w:type="spellStart"/>
       <w:r>
         <w:t>Lightgbm</w:t>
       </w:r>
       <w:proofErr w:type="spellEnd"/>
       <w:r>
-        <w:t xml:space="preserve">, a été sélectionné </w:t>
-      </w:r>
-      <w:proofErr w:type="spellStart"/>
-      <w:r>
-        <w:t>Lightgbm</w:t>
-      </w:r>
-      <w:proofErr w:type="spellEnd"/>
-      <w:r>
-        <w:t xml:space="preserve"> car ses performances sont supérieures</w:t>
-      </w:r>
-      <w:r>
-        <w:t xml:space="preserve"> sur le faux non défaut, coefficient de 10 dans la fonction de coût.</w:t>
-      </w:r>
-    </w:p>
-    <w:p>
-      <w:pPr>
-        <w:pStyle w:val="Paragraphedeliste"/>
-        <w:ind w:left="0"/>
-        <w:jc w:val="both"/>
-      </w:pPr>
-    </w:p>
-    <w:p>
-      <w:pPr>
-        <w:pStyle w:val="Paragraphedeliste"/>
-        <w:ind w:left="0"/>
-        <w:jc w:val="both"/>
-        <w:rPr>
-          <w:i/>
-          <w:iCs/>
-        </w:rPr>
-      </w:pPr>
-      <w:r>
-        <w:t xml:space="preserve">LGBM optimisé avec </w:t>
-      </w:r>
-      <w:proofErr w:type="spellStart"/>
-      <w:r>
-        <w:t>randomizedsearch</w:t>
-      </w:r>
-      <w:proofErr w:type="spellEnd"/>
-    </w:p>
-    <w:p>
-      <w:pPr>
-        <w:pStyle w:val="Paragraphedeliste"/>
-        <w:ind w:left="0"/>
-        <w:jc w:val="both"/>
-        <w:rPr>
-          <w:i/>
-          <w:iCs/>
-        </w:rPr>
-      </w:pPr>
-    </w:p>
-    <w:p>
-      <w:pPr>
-        <w:pStyle w:val="Paragraphedeliste"/>
-        <w:ind w:left="0"/>
-        <w:jc w:val="both"/>
-      </w:pPr>
-      <w:r>
-        <w:rPr>
-          <w:noProof/>
-        </w:rPr>
-        <w:drawing>
-          <wp:inline distT="0" distB="0" distL="0" distR="0" wp14:anchorId="6C2F64E0" wp14:editId="55148D84">
-            <wp:extent cx="4205605" cy="2895600"/>
-            <wp:effectExtent l="0" t="0" r="4445" b="0"/>
-            <wp:docPr id="1" name="Image 1"/>
-            <wp:cNvGraphicFramePr>
-              <a:graphicFrameLocks xmlns:a="http://schemas.openxmlformats.org/drawingml/2006/main" noChangeAspect="1"/>
-            </wp:cNvGraphicFramePr>
-            <a:graphic xmlns:a="http://schemas.openxmlformats.org/drawingml/2006/main">
-              <a:graphicData uri="http://schemas.openxmlformats.org/drawingml/2006/picture">
-                <pic:pic xmlns:pic="http://schemas.openxmlformats.org/drawingml/2006/picture">
-                  <pic:nvPicPr>
-                    <pic:cNvPr id="1" name=""/>
-                    <pic:cNvPicPr/>
-                  </pic:nvPicPr>
-                  <pic:blipFill>
-                    <a:blip r:embed="rId26"/>
-                    <a:stretch>
-                      <a:fillRect/>
-                    </a:stretch>
-                  </pic:blipFill>
-                  <pic:spPr>
-                    <a:xfrm>
-                      <a:off x="0" y="0"/>
-                      <a:ext cx="4248040" cy="2924817"/>
-                    </a:xfrm>
-                    <a:prstGeom prst="rect">
-                      <a:avLst/>
-                    </a:prstGeom>
-                  </pic:spPr>
-                </pic:pic>
-              </a:graphicData>
-            </a:graphic>
-          </wp:inline>
-        </w:drawing>
-      </w:r>
-    </w:p>
-    <w:p>
-      <w:pPr>
-        <w:pStyle w:val="Paragraphedeliste"/>
-        <w:ind w:left="0"/>
-        <w:jc w:val="both"/>
-      </w:pPr>
-    </w:p>
-    <w:p>
-      <w:pPr>
-        <w:pStyle w:val="Paragraphedeliste"/>
-        <w:ind w:left="0"/>
-        <w:jc w:val="both"/>
-      </w:pPr>
-      <w:r>
-        <w:t xml:space="preserve">RF optimisé avec </w:t>
-      </w:r>
-      <w:proofErr w:type="spellStart"/>
-      <w:r>
-        <w:t>gridsearch</w:t>
-      </w:r>
-      <w:proofErr w:type="spellEnd"/>
-    </w:p>
-    <w:p>
-      <w:pPr>
-        <w:pStyle w:val="Paragraphedeliste"/>
-        <w:ind w:left="0"/>
-        <w:jc w:val="both"/>
-      </w:pPr>
-      <w:r>
-        <w:rPr>
-          <w:noProof/>
-        </w:rPr>
-        <w:drawing>
-          <wp:inline distT="0" distB="0" distL="0" distR="0" wp14:anchorId="3E01888A" wp14:editId="30F53F42">
-            <wp:extent cx="4465558" cy="3952875"/>
-            <wp:effectExtent l="0" t="0" r="0" b="0"/>
-            <wp:docPr id="2" name="Image 2"/>
-            <wp:cNvGraphicFramePr>
-              <a:graphicFrameLocks xmlns:a="http://schemas.openxmlformats.org/drawingml/2006/main" noChangeAspect="1"/>
-            </wp:cNvGraphicFramePr>
-            <a:graphic xmlns:a="http://schemas.openxmlformats.org/drawingml/2006/main">
-              <a:graphicData uri="http://schemas.openxmlformats.org/drawingml/2006/picture">
-                <pic:pic xmlns:pic="http://schemas.openxmlformats.org/drawingml/2006/picture">
-                  <pic:nvPicPr>
-                    <pic:cNvPr id="1" name=""/>
-                    <pic:cNvPicPr/>
-                  </pic:nvPicPr>
-                  <pic:blipFill>
-                    <a:blip r:embed="rId27"/>
-                    <a:stretch>
-                      <a:fillRect/>
-                    </a:stretch>
-                  </pic:blipFill>
-                  <pic:spPr>
-                    <a:xfrm>
-                      <a:off x="0" y="0"/>
-                      <a:ext cx="4474518" cy="3960807"/>
-                    </a:xfrm>
-                    <a:prstGeom prst="rect">
-                      <a:avLst/>
-                    </a:prstGeom>
-                  </pic:spPr>
-                </pic:pic>
-              </a:graphicData>
-            </a:graphic>
-          </wp:inline>
-        </w:drawing>
-      </w:r>
-    </w:p>
-    <w:p>
-      <w:pPr>
-        <w:pStyle w:val="Paragraphedeliste"/>
-        <w:ind w:left="0"/>
-      </w:pPr>
-    </w:p>
-    <w:p>
-      <w:pPr>
-        <w:pStyle w:val="Paragraphedeliste"/>
-        <w:ind w:left="0"/>
-      </w:pPr>
-    </w:p>
-    <w:p>
-      <w:pPr>
-        <w:pStyle w:val="Paragraphedeliste"/>
-        <w:ind w:left="0"/>
-        <w:rPr>
-          <w:lang w:val="en-ZA"/>
-        </w:rPr>
-      </w:pPr>
-    </w:p>
-    <w:p>
-      <w:pPr>
-        <w:pStyle w:val="Paragraphedeliste"/>
-        <w:ind w:left="0"/>
-        <w:rPr>
-          <w:lang w:val="en-ZA"/>
-        </w:rPr>
-      </w:pPr>
-    </w:p>
-    <w:p>
-      <w:pPr>
-        <w:pStyle w:val="Paragraphedeliste"/>
-        <w:ind w:left="0"/>
-        <w:rPr>
-          <w:lang w:val="en-ZA"/>
-        </w:rPr>
+        <w:t xml:space="preserve"> a été choisi pour ses meilleures performances en </w:t>
+      </w:r>
+      <w:proofErr w:type="gramStart"/>
+      <w:r>
+        <w:t>particulier  sur</w:t>
+      </w:r>
+      <w:proofErr w:type="gramEnd"/>
+      <w:r>
+        <w:t xml:space="preserve"> les faux négatifs</w:t>
+      </w:r>
+    </w:p>
+    <w:p>
+      <w:pPr>
+        <w:pStyle w:val="Paragraphedeliste"/>
+        <w:ind w:left="0"/>
+        <w:jc w:val="both"/>
+      </w:pPr>
+    </w:p>
+    <w:p>
+      <w:pPr>
+        <w:pStyle w:val="Paragraphedeliste"/>
+        <w:ind w:left="0"/>
+        <w:jc w:val="both"/>
+      </w:pPr>
+    </w:p>
+    <w:p>
+      <w:pPr>
+        <w:pStyle w:val="Paragraphedeliste"/>
+        <w:ind w:left="0"/>
+      </w:pPr>
+    </w:p>
+    <w:p>
+      <w:pPr>
+        <w:pStyle w:val="Paragraphedeliste"/>
+        <w:ind w:left="0"/>
+      </w:pPr>
+    </w:p>
+    <w:p>
+      <w:pPr>
+        <w:pStyle w:val="Paragraphedeliste"/>
+        <w:ind w:left="0"/>
       </w:pPr>
     </w:p>
     <w:p>
@@ -2756,7 +1870,16 @@
         <w:t>LIMITES &amp; AMÉLIORATIONS</w:t>
       </w:r>
     </w:p>
-    <w:p/>
+    <w:p>
+      <w:pPr>
+        <w:pStyle w:val="Paragraphedeliste"/>
+        <w:ind w:left="0"/>
+        <w:rPr>
+          <w:b/>
+          <w:bCs/>
+        </w:rPr>
+      </w:pPr>
+    </w:p>
     <w:p>
       <w:pPr>
         <w:pStyle w:val="Paragraphedeliste"/>
@@ -3021,7 +2144,18 @@
       </w:r>
       <w:proofErr w:type="spellEnd"/>
       <w:r>
-        <w:t xml:space="preserve"> globales de la population ne diffèrent pas du modèle entier. </w:t>
+        <w:t xml:space="preserve"> globales de la population ne diffèrent pas du modèle </w:t>
+      </w:r>
+      <w:r>
+        <w:t xml:space="preserve">complet basé sur </w:t>
+      </w:r>
+      <w:proofErr w:type="spellStart"/>
+      <w:r>
+        <w:t>lightgb</w:t>
+      </w:r>
+      <w:proofErr w:type="spellEnd"/>
+      <w:r>
+        <w:t xml:space="preserve">. </w:t>
       </w:r>
     </w:p>
     <w:p>
@@ -3030,7 +2164,7 @@
       </w:pPr>
     </w:p>
     <w:sectPr>
-      <w:footerReference w:type="default" r:id="rId28"/>
+      <w:footerReference w:type="default" r:id="rId14"/>
       <w:pgSz w:w="11906" w:h="16838"/>
       <w:pgMar w:top="1417" w:right="1417" w:bottom="1417" w:left="1417" w:header="708" w:footer="708" w:gutter="0"/>
       <w:cols w:space="708"/>
@@ -5081,6 +4215,7 @@
   <w:style w:type="character" w:default="1" w:styleId="Policepardfaut">
     <w:name w:val="Default Paragraph Font"/>
     <w:uiPriority w:val="1"/>
+    <w:semiHidden/>
     <w:unhideWhenUsed/>
   </w:style>
   <w:style w:type="table" w:default="1" w:styleId="TableauNormal">

</xml_diff>

<commit_message>
Added information on data preparation
</commit_message>
<xml_diff>
--- a/projet7_note_methodologique.docx
+++ b/projet7_note_methodologique.docx
@@ -45,6 +45,30 @@
     </w:tbl>
     <w:p/>
     <w:p>
+      <w:r>
+        <w:t xml:space="preserve">L'ENTREPRISE "PRÊT À DÉPENSER" propose des crédits à la consommation pour des personnes ayant peu ou pas du tout d'historique de prêt. L’entreprise souhaite développer un modèle de </w:t>
+      </w:r>
+      <w:proofErr w:type="spellStart"/>
+      <w:r>
+        <w:t>Scoring</w:t>
+      </w:r>
+      <w:proofErr w:type="spellEnd"/>
+      <w:r>
+        <w:t xml:space="preserve"> de la probabilité de défaut de paiement du client pour étayer la décision d'accorder ou non un prêt Pour réaliser cette étude on s'appuie sur des sources de données variées (données comportementales, données provenant d'autres institutions financières, etc.). On doit fournir un outil de compréhension et d'explication du résultat car les clients sont de plus en plus demandeurs de transparence vis-à-vis des décisions d’octroi de </w:t>
+      </w:r>
+      <w:proofErr w:type="gramStart"/>
+      <w:r>
+        <w:t>crédit .</w:t>
+      </w:r>
+      <w:proofErr w:type="gramEnd"/>
+    </w:p>
+    <w:p>
+      <w:r>
+        <w:br w:type="page"/>
+      </w:r>
+    </w:p>
+    <w:p/>
+    <w:p>
       <w:pPr>
         <w:pStyle w:val="Paragraphedeliste"/>
         <w:numPr>
@@ -83,39 +107,122 @@
         <w:rPr>
           <w:color w:val="FF0000"/>
         </w:rPr>
-        <w:t xml:space="preserve">Le but est d’expliquer comment </w:t>
-      </w:r>
-      <w:proofErr w:type="spellStart"/>
+        <w:t xml:space="preserve">Le but est d’expliquer comment on </w:t>
+      </w:r>
+      <w:r>
+        <w:rPr>
+          <w:color w:val="FF0000"/>
+        </w:rPr>
+        <w:t xml:space="preserve">a </w:t>
+      </w:r>
+      <w:r>
+        <w:rPr>
+          <w:color w:val="FF0000"/>
+        </w:rPr>
+        <w:t xml:space="preserve">préparé les données et quels sont les modèles </w:t>
+      </w:r>
       <w:proofErr w:type="gramStart"/>
       <w:r>
         <w:rPr>
           <w:color w:val="FF0000"/>
         </w:rPr>
-        <w:t>on</w:t>
-      </w:r>
-      <w:proofErr w:type="spellEnd"/>
+        <w:t>short listés</w:t>
+      </w:r>
       <w:proofErr w:type="gramEnd"/>
-      <w:r>
-        <w:rPr>
-          <w:color w:val="FF0000"/>
-        </w:rPr>
-        <w:t xml:space="preserve"> préparé les données et quels sont les modèles short listés</w:t>
-      </w:r>
-    </w:p>
-    <w:p>
-      <w:pPr>
-        <w:pStyle w:val="Paragraphedeliste"/>
-        <w:ind w:left="0"/>
-      </w:pPr>
-    </w:p>
-    <w:p>
-      <w:pPr>
-        <w:pStyle w:val="Paragraphedeliste"/>
-        <w:ind w:left="0"/>
-        <w:jc w:val="both"/>
-      </w:pPr>
-      <w:r>
-        <w:t>Le jeu de données initial a été nettoyé des lignes et colonnes pour lesquelles le taux de remplissage était inférieur à 80%.</w:t>
+    </w:p>
+    <w:p>
+      <w:pPr>
+        <w:pStyle w:val="Paragraphedeliste"/>
+        <w:ind w:left="0"/>
+      </w:pPr>
+    </w:p>
+    <w:p>
+      <w:pPr>
+        <w:pStyle w:val="Paragraphedeliste"/>
+        <w:ind w:left="0"/>
+        <w:jc w:val="both"/>
+      </w:pPr>
+      <w:r>
+        <w:t>Le jeu de données initial</w:t>
+      </w:r>
+      <w:r>
+        <w:t> :</w:t>
+      </w:r>
+    </w:p>
+    <w:p>
+      <w:pPr>
+        <w:pStyle w:val="Paragraphedeliste"/>
+        <w:ind w:left="0"/>
+        <w:jc w:val="both"/>
+      </w:pPr>
+      <w:r>
+        <w:drawing>
+          <wp:inline distT="0" distB="0" distL="0" distR="0" wp14:anchorId="2D513AEF" wp14:editId="6728C212">
+            <wp:extent cx="5760720" cy="3366770"/>
+            <wp:effectExtent l="0" t="0" r="0" b="5080"/>
+            <wp:docPr id="7" name="Image 4">
+              <a:extLst xmlns:a="http://schemas.openxmlformats.org/drawingml/2006/main">
+                <a:ext uri="{FF2B5EF4-FFF2-40B4-BE49-F238E27FC236}">
+                  <a16:creationId xmlns:a16="http://schemas.microsoft.com/office/drawing/2014/main" id="{D08D8E72-1D01-420C-A1A6-C38093F03627}"/>
+                </a:ext>
+              </a:extLst>
+            </wp:docPr>
+            <wp:cNvGraphicFramePr>
+              <a:graphicFrameLocks xmlns:a="http://schemas.openxmlformats.org/drawingml/2006/main" noChangeAspect="1"/>
+            </wp:cNvGraphicFramePr>
+            <a:graphic xmlns:a="http://schemas.openxmlformats.org/drawingml/2006/main">
+              <a:graphicData uri="http://schemas.openxmlformats.org/drawingml/2006/picture">
+                <pic:pic xmlns:pic="http://schemas.openxmlformats.org/drawingml/2006/picture">
+                  <pic:nvPicPr>
+                    <pic:cNvPr id="5" name="Image 4">
+                      <a:extLst>
+                        <a:ext uri="{FF2B5EF4-FFF2-40B4-BE49-F238E27FC236}">
+                          <a16:creationId xmlns:a16="http://schemas.microsoft.com/office/drawing/2014/main" id="{D08D8E72-1D01-420C-A1A6-C38093F03627}"/>
+                        </a:ext>
+                      </a:extLst>
+                    </pic:cNvPr>
+                    <pic:cNvPicPr>
+                      <a:picLocks noChangeAspect="1"/>
+                    </pic:cNvPicPr>
+                  </pic:nvPicPr>
+                  <pic:blipFill>
+                    <a:blip r:embed="rId7"/>
+                    <a:stretch>
+                      <a:fillRect/>
+                    </a:stretch>
+                  </pic:blipFill>
+                  <pic:spPr>
+                    <a:xfrm>
+                      <a:off x="0" y="0"/>
+                      <a:ext cx="5760720" cy="3366770"/>
+                    </a:xfrm>
+                    <a:prstGeom prst="rect">
+                      <a:avLst/>
+                    </a:prstGeom>
+                  </pic:spPr>
+                </pic:pic>
+              </a:graphicData>
+            </a:graphic>
+          </wp:inline>
+        </w:drawing>
+      </w:r>
+    </w:p>
+    <w:p>
+      <w:pPr>
+        <w:pStyle w:val="Paragraphedeliste"/>
+        <w:ind w:left="0"/>
+        <w:jc w:val="both"/>
+      </w:pPr>
+      <w:r>
+        <w:t xml:space="preserve"> </w:t>
+      </w:r>
+      <w:proofErr w:type="gramStart"/>
+      <w:r>
+        <w:t>a</w:t>
+      </w:r>
+      <w:proofErr w:type="gramEnd"/>
+      <w:r>
+        <w:t xml:space="preserve"> été nettoyé des lignes et colonnes pour lesquelles le taux de remplissage était inférieur à 80%.</w:t>
       </w:r>
     </w:p>
     <w:p>
@@ -225,6 +332,23 @@
         <w:jc w:val="both"/>
       </w:pPr>
       <w:r>
+        <w:t>La cible ‘Target’ est = 0 pour ceux qui ne font pas défaut, et 1 pour ceux qui font défaut</w:t>
+      </w:r>
+    </w:p>
+    <w:p>
+      <w:pPr>
+        <w:pStyle w:val="Paragraphedeliste"/>
+        <w:ind w:left="0"/>
+        <w:jc w:val="both"/>
+      </w:pPr>
+    </w:p>
+    <w:p>
+      <w:pPr>
+        <w:pStyle w:val="Paragraphedeliste"/>
+        <w:ind w:left="0"/>
+        <w:jc w:val="both"/>
+      </w:pPr>
+      <w:r>
         <w:t>Nous avons ensuite s</w:t>
       </w:r>
       <w:r>
@@ -322,59 +446,71 @@
         <w:jc w:val="both"/>
       </w:pPr>
       <w:r>
-        <w:t xml:space="preserve">Les valeurs manquantes résiduelles ont été imputées </w:t>
-      </w:r>
-      <w:r>
+        <w:t>Les valeurs manquantes résiduelles ont été imputées</w:t>
+      </w:r>
+      <w:r>
+        <w:t xml:space="preserve"> avec </w:t>
+      </w:r>
+      <w:proofErr w:type="spellStart"/>
+      <w:r>
+        <w:rPr>
+          <w:b/>
+          <w:bCs/>
+        </w:rPr>
+        <w:t>simpleim</w:t>
+      </w:r>
+      <w:r>
+        <w:rPr>
+          <w:b/>
+          <w:bCs/>
+        </w:rPr>
+        <w:t>p</w:t>
+      </w:r>
+      <w:r>
+        <w:rPr>
+          <w:b/>
+          <w:bCs/>
+        </w:rPr>
+        <w:t>uter</w:t>
+      </w:r>
+      <w:proofErr w:type="spellEnd"/>
+      <w:r>
+        <w:rPr>
+          <w:b/>
+          <w:bCs/>
+        </w:rPr>
+        <w:t xml:space="preserve"> </w:t>
+      </w:r>
+      <w:r>
+        <w:rPr>
+          <w:b/>
+          <w:bCs/>
+        </w:rPr>
         <w:t>« </w:t>
       </w:r>
       <w:r>
+        <w:rPr>
+          <w:b/>
+          <w:bCs/>
+        </w:rPr>
         <w:t xml:space="preserve">par la </w:t>
       </w:r>
       <w:r>
         <w:rPr>
+          <w:b/>
+          <w:bCs/>
           <w:u w:val="single"/>
         </w:rPr>
         <w:t>médiane</w:t>
       </w:r>
       <w:r>
+        <w:rPr>
+          <w:b/>
+          <w:bCs/>
+        </w:rPr>
         <w:t> »</w:t>
       </w:r>
       <w:r>
-        <w:t xml:space="preserve"> </w:t>
-      </w:r>
-      <w:r>
-        <w:t>(</w:t>
-      </w:r>
-      <w:r>
-        <w:t>médianes</w:t>
-      </w:r>
-      <w:r>
-        <w:t xml:space="preserve"> </w:t>
-      </w:r>
-      <w:r>
-        <w:t>calculé</w:t>
-      </w:r>
-      <w:r>
-        <w:t>es</w:t>
-      </w:r>
-      <w:r>
-        <w:t xml:space="preserve"> sur les données </w:t>
-      </w:r>
-      <w:proofErr w:type="spellStart"/>
-      <w:r>
-        <w:rPr>
-          <w:rFonts w:ascii="Courier New" w:hAnsi="Courier New" w:cs="Courier New"/>
-        </w:rPr>
-        <w:t>X_fit</w:t>
-      </w:r>
-      <w:proofErr w:type="spellEnd"/>
-      <w:r>
-        <w:t>, pour éviter la fuite des données</w:t>
-      </w:r>
-      <w:r>
-        <w:t>)</w:t>
-      </w:r>
-      <w:r>
         <w:t>.</w:t>
       </w:r>
     </w:p>
@@ -392,6 +528,7 @@
         <w:jc w:val="both"/>
       </w:pPr>
       <w:r>
+        <w:lastRenderedPageBreak/>
         <w:t>Pour faciliter</w:t>
       </w:r>
       <w:r>
@@ -471,28 +608,72 @@
         <w:rPr>
           <w:rStyle w:val="lev"/>
         </w:rPr>
-        <w:t xml:space="preserve"> Technique</w:t>
-      </w:r>
-      <w:r>
-        <w:rPr>
-          <w:rStyle w:val="lev"/>
-        </w:rPr>
-        <w:t>).</w:t>
-      </w:r>
-    </w:p>
-    <w:p>
-      <w:pPr>
-        <w:pStyle w:val="Paragraphedeliste"/>
-        <w:ind w:left="0"/>
-        <w:jc w:val="both"/>
-      </w:pPr>
-    </w:p>
-    <w:p>
-      <w:pPr>
-        <w:pStyle w:val="Paragraphedeliste"/>
-        <w:ind w:left="0"/>
-        <w:jc w:val="both"/>
-      </w:pPr>
+        <w:t xml:space="preserve"> Technique).</w:t>
+      </w:r>
+    </w:p>
+    <w:p>
+      <w:pPr>
+        <w:pStyle w:val="Paragraphedeliste"/>
+        <w:ind w:left="0"/>
+        <w:jc w:val="both"/>
+      </w:pPr>
+      <w:r>
+        <w:rPr>
+          <w:noProof/>
+        </w:rPr>
+        <w:drawing>
+          <wp:inline distT="0" distB="0" distL="0" distR="0" wp14:anchorId="27A1FC0F" wp14:editId="57CE76A1">
+            <wp:extent cx="5760720" cy="3164205"/>
+            <wp:effectExtent l="0" t="0" r="0" b="0"/>
+            <wp:docPr id="6" name="Image 6"/>
+            <wp:cNvGraphicFramePr>
+              <a:graphicFrameLocks xmlns:a="http://schemas.openxmlformats.org/drawingml/2006/main" noChangeAspect="1"/>
+            </wp:cNvGraphicFramePr>
+            <a:graphic xmlns:a="http://schemas.openxmlformats.org/drawingml/2006/main">
+              <a:graphicData uri="http://schemas.openxmlformats.org/drawingml/2006/picture">
+                <pic:pic xmlns:pic="http://schemas.openxmlformats.org/drawingml/2006/picture">
+                  <pic:nvPicPr>
+                    <pic:cNvPr id="1" name=""/>
+                    <pic:cNvPicPr/>
+                  </pic:nvPicPr>
+                  <pic:blipFill>
+                    <a:blip r:embed="rId8"/>
+                    <a:stretch>
+                      <a:fillRect/>
+                    </a:stretch>
+                  </pic:blipFill>
+                  <pic:spPr>
+                    <a:xfrm>
+                      <a:off x="0" y="0"/>
+                      <a:ext cx="5760720" cy="3164205"/>
+                    </a:xfrm>
+                    <a:prstGeom prst="rect">
+                      <a:avLst/>
+                    </a:prstGeom>
+                  </pic:spPr>
+                </pic:pic>
+              </a:graphicData>
+            </a:graphic>
+          </wp:inline>
+        </w:drawing>
+      </w:r>
+    </w:p>
+    <w:p>
+      <w:pPr>
+        <w:pStyle w:val="Paragraphedeliste"/>
+        <w:ind w:left="0"/>
+        <w:jc w:val="both"/>
+      </w:pPr>
+      <w:r>
+        <w:rPr>
+          <w:b/>
+          <w:bCs/>
+        </w:rPr>
+        <w:t>Sampling</w:t>
+      </w:r>
+      <w:r>
+        <w:t xml:space="preserve"> : </w:t>
+      </w:r>
       <w:r>
         <w:t xml:space="preserve">Nous avons </w:t>
       </w:r>
@@ -503,7 +684,17 @@
         <w:t xml:space="preserve"> un </w:t>
       </w:r>
       <w:r>
-        <w:t>aléatoire échantillon de 5000 demandes de crédit dans le jeu (</w:t>
+        <w:t xml:space="preserve">aléatoire échantillon de </w:t>
+      </w:r>
+      <w:r>
+        <w:rPr>
+          <w:b/>
+          <w:bCs/>
+        </w:rPr>
+        <w:t>5000 demandes de crédit</w:t>
+      </w:r>
+      <w:r>
+        <w:t xml:space="preserve"> dans le jeu (</w:t>
       </w:r>
       <w:proofErr w:type="spellStart"/>
       <w:r>
@@ -621,7 +812,7 @@
       <w:r>
         <w:t xml:space="preserve"> est un type de classification bayésienne probabiliste simple basée sur le </w:t>
       </w:r>
-      <w:hyperlink r:id="rId7" w:tooltip="Théorème de Bayes" w:history="1">
+      <w:hyperlink r:id="rId9" w:tooltip="Théorème de Bayes" w:history="1">
         <w:r>
           <w:t>théorème de Bayes</w:t>
         </w:r>
@@ -629,7 +820,7 @@
       <w:r>
         <w:t xml:space="preserve"> avec une forte indépendance (dite naïve) des hypothèses. Elle met en œuvre un classifieur bayésien naïf, ou classifieur naïf de Bayes, appartenant à la famille des </w:t>
       </w:r>
-      <w:hyperlink r:id="rId8" w:tooltip="Classifieur linéaire" w:history="1">
+      <w:hyperlink r:id="rId10" w:tooltip="Classifieur linéaire" w:history="1">
         <w:r>
           <w:t>classifieurs linéaires</w:t>
         </w:r>
@@ -655,8 +846,15 @@
         <w:jc w:val="both"/>
       </w:pPr>
       <w:r>
-        <w:lastRenderedPageBreak/>
-        <w:t xml:space="preserve">En termes simples, un classifieur bayésien naïf suppose que l'existence d'une caractéristique pour une classe, est indépendante de l'existence d'autres caractéristiques. Un fruit peut être considéré comme une pomme s'il est rouge, arrondi, et fait une dizaine de centimètres. Même si ces caractéristiques sont liées dans la réalité, un classifieur bayésien naïf déterminera que le fruit est une pomme en considérant indépendamment ces caractéristiques de couleur, de forme et de taille. </w:t>
+        <w:t xml:space="preserve">En termes simples, un classifieur bayésien naïf suppose que l'existence d'une caractéristique pour une classe, est indépendante de l'existence d'autres caractéristiques. Un fruit peut être considéré comme </w:t>
+      </w:r>
+      <w:proofErr w:type="gramStart"/>
+      <w:r>
+        <w:t>une</w:t>
+      </w:r>
+      <w:proofErr w:type="gramEnd"/>
+      <w:r>
+        <w:t xml:space="preserve"> pomme s'il est rouge, arrondi, et fait une dizaine de centimètres. Même si ces caractéristiques sont liées dans la réalité, un classifieur bayésien naïf déterminera que le fruit est une pomme en considérant indépendamment ces caractéristiques de couleur, de forme et de taille. </w:t>
       </w:r>
     </w:p>
     <w:p>
@@ -721,7 +919,7 @@
       <w:r>
         <w:t>) font partie des techniques d'</w:t>
       </w:r>
-      <w:hyperlink r:id="rId9" w:tooltip="Apprentissage automatique" w:history="1">
+      <w:hyperlink r:id="rId11" w:tooltip="Apprentissage automatique" w:history="1">
         <w:r>
           <w:t>apprentissage automatique</w:t>
         </w:r>
@@ -729,7 +927,7 @@
       <w:r>
         <w:t xml:space="preserve">. Cet algorithme combine les concepts de sous-espaces aléatoires et de </w:t>
       </w:r>
-      <w:hyperlink r:id="rId10" w:tooltip="Bagging" w:history="1">
+      <w:hyperlink r:id="rId12" w:tooltip="Bagging" w:history="1">
         <w:r>
           <w:t>bagging</w:t>
         </w:r>
@@ -748,6 +946,7 @@
         <w:rPr>
           <w:noProof/>
         </w:rPr>
+        <w:lastRenderedPageBreak/>
         <w:drawing>
           <wp:inline distT="0" distB="0" distL="0" distR="0" wp14:anchorId="7F497F9F" wp14:editId="32198F3D">
             <wp:extent cx="5760720" cy="3687445"/>
@@ -766,7 +965,7 @@
                     </pic:cNvPicPr>
                   </pic:nvPicPr>
                   <pic:blipFill>
-                    <a:blip r:embed="rId11">
+                    <a:blip r:embed="rId13">
                       <a:extLst>
                         <a:ext uri="{28A0092B-C50C-407E-A947-70E740481C1C}">
                           <a14:useLocalDpi xmlns:a14="http://schemas.microsoft.com/office/drawing/2010/main" val="0"/>
@@ -930,15 +1129,7 @@
       </w:r>
       <w:proofErr w:type="spellEnd"/>
       <w:r>
-        <w:t xml:space="preserve"> peut entraîner chaque arbre avec seulement </w:t>
-      </w:r>
-      <w:proofErr w:type="gramStart"/>
-      <w:r>
-        <w:t>une</w:t>
-      </w:r>
-      <w:proofErr w:type="gramEnd"/>
-      <w:r>
-        <w:t xml:space="preserve"> petite fraction du jeu de données complet. Avec EFB, </w:t>
+        <w:t xml:space="preserve"> peut entraîner chaque arbre avec seulement une petite fraction du jeu de données complet. Avec EFB, </w:t>
       </w:r>
       <w:proofErr w:type="spellStart"/>
       <w:r>
@@ -979,6 +1170,25 @@
           <w:lang w:eastAsia="fr-FR"/>
         </w:rPr>
       </w:pPr>
+      <w:r>
+        <w:rPr>
+          <w:rFonts w:ascii="Times New Roman" w:eastAsia="Times New Roman" w:hAnsi="Times New Roman" w:cs="Times New Roman"/>
+          <w:sz w:val="24"/>
+          <w:szCs w:val="24"/>
+          <w:lang w:eastAsia="fr-FR"/>
+        </w:rPr>
+        <w:br w:type="page"/>
+      </w:r>
+    </w:p>
+    <w:p>
+      <w:pPr>
+        <w:rPr>
+          <w:rFonts w:ascii="Times New Roman" w:eastAsia="Times New Roman" w:hAnsi="Times New Roman" w:cs="Times New Roman"/>
+          <w:sz w:val="24"/>
+          <w:szCs w:val="24"/>
+          <w:lang w:eastAsia="fr-FR"/>
+        </w:rPr>
+      </w:pPr>
     </w:p>
     <w:p>
       <w:pPr>
@@ -1042,6 +1252,58 @@
           <w:color w:val="FF0000"/>
         </w:rPr>
         <w:t xml:space="preserve">Le but est de prendre en compte le fait que les clients qui font défaut et qui sont considérés comme solvables font perdre beaucoup plus d’argent que de perdre les clients solvables qu’on a considéré comme non solvables </w:t>
+      </w:r>
+    </w:p>
+    <w:p>
+      <w:pPr>
+        <w:pStyle w:val="Paragraphedeliste"/>
+        <w:ind w:left="0"/>
+      </w:pPr>
+    </w:p>
+    <w:p>
+      <w:pPr>
+        <w:pStyle w:val="Paragraphedeliste"/>
+        <w:ind w:left="0"/>
+      </w:pPr>
+      <w:r>
+        <w:rPr>
+          <w:noProof/>
+        </w:rPr>
+        <w:drawing>
+          <wp:inline distT="0" distB="0" distL="0" distR="0" wp14:anchorId="339C24FF" wp14:editId="50976068">
+            <wp:extent cx="5760720" cy="3165475"/>
+            <wp:effectExtent l="0" t="0" r="0" b="0"/>
+            <wp:docPr id="4" name="Image 4"/>
+            <wp:cNvGraphicFramePr>
+              <a:graphicFrameLocks xmlns:a="http://schemas.openxmlformats.org/drawingml/2006/main" noChangeAspect="1"/>
+            </wp:cNvGraphicFramePr>
+            <a:graphic xmlns:a="http://schemas.openxmlformats.org/drawingml/2006/main">
+              <a:graphicData uri="http://schemas.openxmlformats.org/drawingml/2006/picture">
+                <pic:pic xmlns:pic="http://schemas.openxmlformats.org/drawingml/2006/picture">
+                  <pic:nvPicPr>
+                    <pic:cNvPr id="1" name=""/>
+                    <pic:cNvPicPr/>
+                  </pic:nvPicPr>
+                  <pic:blipFill>
+                    <a:blip r:embed="rId14"/>
+                    <a:stretch>
+                      <a:fillRect/>
+                    </a:stretch>
+                  </pic:blipFill>
+                  <pic:spPr>
+                    <a:xfrm>
+                      <a:off x="0" y="0"/>
+                      <a:ext cx="5760720" cy="3165475"/>
+                    </a:xfrm>
+                    <a:prstGeom prst="rect">
+                      <a:avLst/>
+                    </a:prstGeom>
+                  </pic:spPr>
+                </pic:pic>
+              </a:graphicData>
+            </a:graphic>
+          </wp:inline>
+        </w:drawing>
       </w:r>
     </w:p>
     <w:p>
@@ -1162,7 +1424,7 @@
                     <pic:cNvPicPr/>
                   </pic:nvPicPr>
                   <pic:blipFill>
-                    <a:blip r:embed="rId12"/>
+                    <a:blip r:embed="rId15"/>
                     <a:stretch>
                       <a:fillRect/>
                     </a:stretch>
@@ -1208,7 +1470,7 @@
                     <pic:cNvPicPr/>
                   </pic:nvPicPr>
                   <pic:blipFill>
-                    <a:blip r:embed="rId13"/>
+                    <a:blip r:embed="rId16"/>
                     <a:stretch>
                       <a:fillRect/>
                     </a:stretch>
@@ -1378,6 +1640,7 @@
         <w:ind w:left="0"/>
       </w:pPr>
       <w:r>
+        <w:lastRenderedPageBreak/>
         <w:t>Première phase d’évaluation pour comparer les algorithmes en utilisan</w:t>
       </w:r>
       <w:r>
@@ -1625,7 +1888,6 @@
         <w:rPr>
           <w:noProof/>
         </w:rPr>
-        <w:lastRenderedPageBreak/>
         <mc:AlternateContent>
           <mc:Choice Requires="wps">
             <w:drawing>
@@ -1715,7 +1977,7 @@
                     <pic:cNvPicPr/>
                   </pic:nvPicPr>
                   <pic:blipFill>
-                    <a:blip r:embed="rId14"/>
+                    <a:blip r:embed="rId17"/>
                     <a:stretch>
                       <a:fillRect/>
                     </a:stretch>
@@ -1915,7 +2177,7 @@
                     </pic:cNvPicPr>
                   </pic:nvPicPr>
                   <pic:blipFill>
-                    <a:blip r:embed="rId15"/>
+                    <a:blip r:embed="rId18"/>
                     <a:stretch>
                       <a:fillRect/>
                     </a:stretch>
@@ -1986,7 +2248,6 @@
           <w:sz w:val="24"/>
           <w:szCs w:val="24"/>
         </w:rPr>
-        <w:lastRenderedPageBreak/>
         <w:drawing>
           <wp:anchor distT="0" distB="0" distL="0" distR="0" simplePos="0" relativeHeight="251661312" behindDoc="0" locked="0" layoutInCell="1" allowOverlap="1" wp14:anchorId="1FE61173" wp14:editId="04A450B2">
             <wp:simplePos x="0" y="0"/>
@@ -2013,7 +2274,7 @@
                     </pic:cNvPicPr>
                   </pic:nvPicPr>
                   <pic:blipFill>
-                    <a:blip r:embed="rId16">
+                    <a:blip r:embed="rId19">
                       <a:extLst>
                         <a:ext uri="{28A0092B-C50C-407E-A947-70E740481C1C}">
                           <a14:useLocalDpi xmlns:a14="http://schemas.microsoft.com/office/drawing/2010/main" val="0"/>
@@ -2064,19 +2325,7 @@
         <w:rPr>
           <w:rFonts w:ascii="Arial" w:hAnsi="Arial" w:cs="Arial"/>
         </w:rPr>
-        <w:t>Les résultats montrent un seuil ajuté de 0,</w:t>
-      </w:r>
-      <w:r>
-        <w:rPr>
-          <w:rFonts w:ascii="Arial" w:hAnsi="Arial" w:cs="Arial"/>
-        </w:rPr>
-        <w:t>46</w:t>
-      </w:r>
-      <w:r>
-        <w:rPr>
-          <w:rFonts w:ascii="Arial" w:hAnsi="Arial" w:cs="Arial"/>
-        </w:rPr>
-        <w:t xml:space="preserve"> ce qui signifie qu'un client avec une prédiction au-dessus de cette valeur sera catégorisé comme défaillant et un client avec une prédiction en dessous de cette valeur sera considéré comme non défaillant.</w:t>
+        <w:t>Les résultats montrent un seuil de 0,46 ce qui signifie qu'un client avec une prédiction au-dessus de cette valeur sera catégorisé comme défaillant et un client avec une prédiction en dessous de cette valeur sera considéré comme non défaillant.</w:t>
       </w:r>
     </w:p>
     <w:p>
@@ -2184,7 +2433,7 @@
                     <pic:cNvPicPr/>
                   </pic:nvPicPr>
                   <pic:blipFill>
-                    <a:blip r:embed="rId17"/>
+                    <a:blip r:embed="rId20"/>
                     <a:stretch>
                       <a:fillRect/>
                     </a:stretch>
@@ -2284,7 +2533,21 @@
         <w:rPr>
           <w:color w:val="FF0000"/>
         </w:rPr>
-        <w:t xml:space="preserve"> de permettre au chargé de clientèle d’expliquer pourquoi un prêt à été refusé ou accepté </w:t>
+        <w:t xml:space="preserve"> de permettre au chargé de clientèle d’expliquer pourquoi un prêt </w:t>
+      </w:r>
+      <w:proofErr w:type="spellStart"/>
+      <w:r>
+        <w:rPr>
+          <w:color w:val="FF0000"/>
+        </w:rPr>
+        <w:t>à</w:t>
+      </w:r>
+      <w:proofErr w:type="spellEnd"/>
+      <w:r>
+        <w:rPr>
+          <w:color w:val="FF0000"/>
+        </w:rPr>
+        <w:t xml:space="preserve"> été refusé ou accepté </w:t>
       </w:r>
     </w:p>
     <w:p>
@@ -2351,8 +2614,9 @@
           <w:sz w:val="21"/>
           <w:szCs w:val="21"/>
         </w:rPr>
-        <w:t>il</w:t>
-      </w:r>
+        <w:t xml:space="preserve">il est important de trouver un juste compromis en machine </w:t>
+      </w:r>
+      <w:proofErr w:type="spellStart"/>
       <w:r>
         <w:rPr>
           <w:rFonts w:cstheme="minorBidi"/>
@@ -2360,9 +2624,9 @@
           <w:sz w:val="21"/>
           <w:szCs w:val="21"/>
         </w:rPr>
-        <w:t xml:space="preserve"> est important de trouver un juste compromis en machine </w:t>
-      </w:r>
-      <w:proofErr w:type="spellStart"/>
+        <w:t>learning</w:t>
+      </w:r>
+      <w:proofErr w:type="spellEnd"/>
       <w:r>
         <w:rPr>
           <w:rFonts w:cstheme="minorBidi"/>
@@ -2370,35 +2634,7 @@
           <w:sz w:val="21"/>
           <w:szCs w:val="21"/>
         </w:rPr>
-        <w:t>learning</w:t>
-      </w:r>
-      <w:proofErr w:type="spellEnd"/>
-      <w:r>
-        <w:rPr>
-          <w:rFonts w:cstheme="minorBidi"/>
-          <w:color w:val="42443D"/>
-          <w:sz w:val="21"/>
-          <w:szCs w:val="21"/>
-        </w:rPr>
-        <w:t xml:space="preserve"> entre un modèle performant versus un modèle</w:t>
-      </w:r>
-      <w:r>
-        <w:rPr>
-          <w:rFonts w:cstheme="minorBidi"/>
-          <w:color w:val="42443D"/>
-          <w:sz w:val="21"/>
-          <w:szCs w:val="21"/>
-        </w:rPr>
-        <w:t xml:space="preserve"> </w:t>
-      </w:r>
-      <w:r>
-        <w:rPr>
-          <w:rFonts w:cstheme="minorBidi"/>
-          <w:color w:val="42443D"/>
-          <w:sz w:val="21"/>
-          <w:szCs w:val="21"/>
-        </w:rPr>
-        <w:t>interprétable.</w:t>
+        <w:t xml:space="preserve"> entre un modèle performant versus un modèle interprétable.</w:t>
       </w:r>
     </w:p>
     <w:p>
@@ -2558,7 +2794,7 @@
                     <pic:cNvPicPr/>
                   </pic:nvPicPr>
                   <pic:blipFill>
-                    <a:blip r:embed="rId18"/>
+                    <a:blip r:embed="rId21"/>
                     <a:stretch>
                       <a:fillRect/>
                     </a:stretch>
@@ -2916,7 +3152,7 @@
       </w:pPr>
     </w:p>
     <w:sectPr>
-      <w:footerReference w:type="default" r:id="rId19"/>
+      <w:footerReference w:type="default" r:id="rId22"/>
       <w:pgSz w:w="11906" w:h="16838"/>
       <w:pgMar w:top="1417" w:right="1417" w:bottom="1417" w:left="1417" w:header="708" w:footer="708" w:gutter="0"/>
       <w:cols w:space="708"/>

</xml_diff>